<commit_message>
Removed the What's This text from the sample briefs
</commit_message>
<xml_diff>
--- a/BriefAssistant/wwwroot/files/sampleInitialBrief.docx
+++ b/BriefAssistant/wwwroot/files/sampleInitialBrief.docx
@@ -23,7 +23,23 @@
         <w:jc w:val="center"/>
       </w:pPr>
       <w:r>
-        <w:t>C O U R T  O F  A P P E A L S</w:t>
+        <w:t xml:space="preserve">C O U R </w:t>
+      </w:r>
+      <w:proofErr w:type="gramStart"/>
+      <w:r>
+        <w:t>T  O</w:t>
+      </w:r>
+      <w:proofErr w:type="gramEnd"/>
+      <w:r>
+        <w:t xml:space="preserve"> F  A P </w:t>
+      </w:r>
+      <w:proofErr w:type="spellStart"/>
+      <w:r>
+        <w:t>P</w:t>
+      </w:r>
+      <w:proofErr w:type="spellEnd"/>
+      <w:r>
+        <w:t xml:space="preserve"> E A L S</w:t>
       </w:r>
     </w:p>
     <w:p>
@@ -149,7 +165,14 @@
       </w:pPr>
       <w:r>
         <w:tab/>
-        <w:t>v.</w:t>
+      </w:r>
+      <w:proofErr w:type="gramStart"/>
+      <w:r>
+        <w:t>v</w:t>
+      </w:r>
+      <w:proofErr w:type="gramEnd"/>
+      <w:r>
+        <w:t>.</w:t>
       </w:r>
     </w:p>
     <w:p>
@@ -455,24 +478,6 @@
     </w:p>
     <w:p>
       <w:pPr>
-        <w:pStyle w:val="Footer"/>
-        <w:spacing w:line="240" w:lineRule="auto"/>
-        <w:rPr>
-          <w:b/>
-        </w:rPr>
-      </w:pPr>
-      <w:r>
-        <w:rPr>
-          <w:b/>
-          <w:highlight w:val="yellow"/>
-        </w:rPr>
-        <w:t>What’s this?</w:t>
-      </w:r>
-      <w:bookmarkStart w:id="0" w:name="_GoBack"/>
-      <w:bookmarkEnd w:id="0"/>
-    </w:p>
-    <w:p>
-      <w:pPr>
         <w:spacing w:line="240" w:lineRule="auto"/>
       </w:pPr>
     </w:p>
@@ -1073,8 +1078,13 @@
         <w:fldChar w:fldCharType="end"/>
       </w:r>
       <w:r>
-        <w:t>CERTIFICATE OF COMPLIANCE WITH RULE……14</w:t>
-      </w:r>
+        <w:t>CERTIFICATE OF COMPLIANCE WITH RULE</w:t>
+      </w:r>
+      <w:proofErr w:type="gramStart"/>
+      <w:r>
+        <w:t>……14</w:t>
+      </w:r>
+      <w:proofErr w:type="gramEnd"/>
     </w:p>
     <w:p>
       <w:r>
@@ -1115,22 +1125,6 @@
           <w:b/>
         </w:rPr>
       </w:pPr>
-      <w:r>
-        <w:rPr>
-          <w:b/>
-          <w:highlight w:val="yellow"/>
-        </w:rPr>
-        <w:t>What’s this?</w:t>
-      </w:r>
-    </w:p>
-    <w:p>
-      <w:pPr>
-        <w:spacing w:line="240" w:lineRule="auto"/>
-        <w:jc w:val="center"/>
-        <w:rPr>
-          <w:b/>
-        </w:rPr>
-      </w:pPr>
     </w:p>
     <w:p>
       <w:pPr>
@@ -1671,7 +1665,6 @@
           <w:i/>
           <w:noProof/>
         </w:rPr>
-        <w:lastRenderedPageBreak/>
         <w:t>Vlies v. Brookman</w:t>
       </w:r>
       <w:r>
@@ -1741,6 +1734,7 @@
           <w:i/>
           <w:noProof/>
         </w:rPr>
+        <w:lastRenderedPageBreak/>
         <w:t>Whitford v. Whitford</w:t>
       </w:r>
       <w:r>
@@ -2121,33 +2115,12 @@
       <w:pPr>
         <w:pStyle w:val="Center"/>
       </w:pPr>
-      <w:bookmarkStart w:id="1" w:name="_Toc447180599"/>
+      <w:bookmarkStart w:id="0" w:name="_Toc447180599"/>
       <w:r>
         <w:lastRenderedPageBreak/>
         <w:t>ISSUEs PRESENTED</w:t>
       </w:r>
-      <w:bookmarkEnd w:id="1"/>
-    </w:p>
-    <w:p>
-      <w:pPr>
-        <w:pStyle w:val="Double"/>
-        <w:spacing w:before="0"/>
-        <w:ind w:firstLine="0"/>
-        <w:jc w:val="center"/>
-      </w:pPr>
-      <w:r>
-        <w:rPr>
-          <w:b/>
-          <w:highlight w:val="yellow"/>
-        </w:rPr>
-        <w:t>What’s this</w:t>
-      </w:r>
-      <w:r>
-        <w:rPr>
-          <w:highlight w:val="yellow"/>
-        </w:rPr>
-        <w:t>?</w:t>
-      </w:r>
+      <w:bookmarkEnd w:id="0"/>
     </w:p>
     <w:p>
       <w:pPr>
@@ -2200,28 +2173,67 @@
       <w:pPr>
         <w:pStyle w:val="Center"/>
       </w:pPr>
-      <w:bookmarkStart w:id="2" w:name="_Toc447180600"/>
+      <w:bookmarkStart w:id="1" w:name="_Toc447180600"/>
       <w:r>
         <w:t>Statement on oral Argument</w:t>
       </w:r>
+      <w:bookmarkEnd w:id="1"/>
+    </w:p>
+    <w:p>
+      <w:pPr>
+        <w:pStyle w:val="Double"/>
+      </w:pPr>
+      <w:r>
+        <w:t>A</w:t>
+      </w:r>
+      <w:r>
+        <w:t xml:space="preserve">ppellant </w:t>
+      </w:r>
+      <w:r>
+        <w:t xml:space="preserve">John Doe </w:t>
+      </w:r>
+      <w:r>
+        <w:t xml:space="preserve">requests oral </w:t>
+      </w:r>
+      <w:r>
+        <w:t>argument</w:t>
+      </w:r>
+      <w:r>
+        <w:t xml:space="preserve"> because it would assist the court in deciding this case of first impression regarding whether estoppel should be applied in family support cases.</w:t>
+      </w:r>
+    </w:p>
+    <w:p>
+      <w:pPr>
+        <w:pStyle w:val="Center"/>
+      </w:pPr>
+      <w:bookmarkStart w:id="2" w:name="_Toc447180601"/>
+      <w:r>
+        <w:t>Statement on Publication</w:t>
+      </w:r>
       <w:bookmarkEnd w:id="2"/>
     </w:p>
     <w:p>
       <w:pPr>
         <w:pStyle w:val="Double"/>
-        <w:spacing w:before="0"/>
-        <w:ind w:firstLine="0"/>
-        <w:jc w:val="center"/>
-        <w:rPr>
-          <w:b/>
-        </w:rPr>
-      </w:pPr>
-      <w:r>
-        <w:rPr>
-          <w:b/>
-          <w:highlight w:val="yellow"/>
-        </w:rPr>
-        <w:t>What’s this?</w:t>
+      </w:pPr>
+      <w:r>
+        <w:t>The opinion in the case should be published in the official reports. It will enunciate, for the first time in Wisconsin, a rule of law on whether a party may be estopped from seeking modification of family support where the parties agreed it would not be modifiable. Not only is this an issue of first impression in the official reports, but it is also one of substantial statewide public interest.</w:t>
+      </w:r>
+    </w:p>
+    <w:p>
+      <w:pPr>
+        <w:pStyle w:val="Center"/>
+      </w:pPr>
+      <w:bookmarkStart w:id="3" w:name="_Toc447180602"/>
+      <w:r>
+        <w:t>statement of</w:t>
+      </w:r>
+      <w:r>
+        <w:t xml:space="preserve"> case</w:t>
+      </w:r>
+      <w:bookmarkEnd w:id="3"/>
+      <w:r>
+        <w:t xml:space="preserve"> and facts</w:t>
       </w:r>
     </w:p>
     <w:p>
@@ -2229,101 +2241,16 @@
         <w:pStyle w:val="Double"/>
       </w:pPr>
       <w:r>
-        <w:t>A</w:t>
-      </w:r>
-      <w:r>
-        <w:t xml:space="preserve">ppellant </w:t>
-      </w:r>
-      <w:r>
-        <w:t xml:space="preserve">John Doe </w:t>
-      </w:r>
-      <w:r>
-        <w:t xml:space="preserve">requests oral </w:t>
-      </w:r>
-      <w:r>
-        <w:t>argument</w:t>
-      </w:r>
-      <w:r>
-        <w:t xml:space="preserve"> because it would assist the court in deciding this case of first impression regarding whether estoppel should be applied in family support cases.</w:t>
-      </w:r>
-    </w:p>
-    <w:p>
-      <w:pPr>
-        <w:pStyle w:val="Center"/>
-      </w:pPr>
-      <w:bookmarkStart w:id="3" w:name="_Toc447180601"/>
-      <w:r>
-        <w:t>Statement on Publication</w:t>
-      </w:r>
-      <w:bookmarkEnd w:id="3"/>
-    </w:p>
-    <w:p>
-      <w:pPr>
-        <w:pStyle w:val="Double"/>
-        <w:spacing w:before="0"/>
-        <w:ind w:firstLine="0"/>
-        <w:jc w:val="center"/>
-        <w:rPr>
-          <w:b/>
-        </w:rPr>
-      </w:pPr>
-      <w:r>
-        <w:rPr>
-          <w:b/>
-          <w:highlight w:val="yellow"/>
-        </w:rPr>
-        <w:t>What’s this?</w:t>
-      </w:r>
-    </w:p>
-    <w:p>
-      <w:pPr>
-        <w:pStyle w:val="Double"/>
-      </w:pPr>
-      <w:r>
-        <w:t>The opinion in the case should be published in the official reports. It will enunciate, for the first time in Wisconsin, a rule of law on whether a party may be estopped from seeking modification of family support where the parties agreed it would not be modifiable. Not only is this an issue of first impression in the official reports, but it is also one of substantial statewide public interest.</w:t>
-      </w:r>
-    </w:p>
-    <w:p>
-      <w:pPr>
-        <w:pStyle w:val="Center"/>
-      </w:pPr>
-      <w:bookmarkStart w:id="4" w:name="_Toc447180602"/>
-      <w:r>
         <w:lastRenderedPageBreak/>
-        <w:t>statement of</w:t>
-      </w:r>
-      <w:r>
-        <w:t xml:space="preserve"> case</w:t>
-      </w:r>
-      <w:bookmarkEnd w:id="4"/>
-      <w:r>
-        <w:t xml:space="preserve"> and facts</w:t>
-      </w:r>
-    </w:p>
-    <w:p>
-      <w:pPr>
-        <w:pStyle w:val="Double"/>
-        <w:spacing w:before="0"/>
-        <w:ind w:firstLine="0"/>
-        <w:jc w:val="center"/>
-        <w:rPr>
-          <w:b/>
-        </w:rPr>
-      </w:pPr>
-      <w:r>
-        <w:rPr>
-          <w:b/>
-          <w:highlight w:val="yellow"/>
-        </w:rPr>
-        <w:t>What’s this?</w:t>
-      </w:r>
-    </w:p>
-    <w:p>
-      <w:pPr>
-        <w:pStyle w:val="Double"/>
-      </w:pPr>
-      <w:r>
-        <w:t>Petitioner-appellant John Doe (“John”) and Mary Doe (“Mary”) were divorced in 2005 after a seventeen year marriage.</w:t>
+        <w:t xml:space="preserve">Petitioner-appellant John Doe (“John”) and Mary Doe (“Mary”) were divorced in 2005 after a </w:t>
+      </w:r>
+      <w:proofErr w:type="gramStart"/>
+      <w:r>
+        <w:t>seventeen year</w:t>
+      </w:r>
+      <w:proofErr w:type="gramEnd"/>
+      <w:r>
+        <w:t xml:space="preserve"> marriage.</w:t>
       </w:r>
       <w:r>
         <w:rPr>
@@ -2336,7 +2263,15 @@
         <w:t>(R.20</w:t>
       </w:r>
       <w:r>
-        <w:t>: 1-2; A.App. 101-102)</w:t>
+        <w:t xml:space="preserve">: 1-2; </w:t>
+      </w:r>
+      <w:proofErr w:type="spellStart"/>
+      <w:r>
+        <w:t>A.App</w:t>
+      </w:r>
+      <w:proofErr w:type="spellEnd"/>
+      <w:r>
+        <w:t>. 101-102)</w:t>
       </w:r>
       <w:r>
         <w:t>. At the time of the divorce, they had three minor children, aged seventeen,</w:t>
@@ -2351,7 +2286,15 @@
         <w:t>Id</w:t>
       </w:r>
       <w:r>
-        <w:t>. at 2; A.App. 102</w:t>
+        <w:t xml:space="preserve">. at 2; </w:t>
+      </w:r>
+      <w:proofErr w:type="spellStart"/>
+      <w:r>
+        <w:t>A.App</w:t>
+      </w:r>
+      <w:proofErr w:type="spellEnd"/>
+      <w:r>
+        <w:t>. 102</w:t>
       </w:r>
       <w:r>
         <w:t>).</w:t>
@@ -2393,11 +2336,19 @@
         </w:rPr>
         <w:t xml:space="preserve">10; </w:t>
       </w:r>
-      <w:r>
-        <w:rPr>
-          <w:szCs w:val="26"/>
-        </w:rPr>
-        <w:t xml:space="preserve">A.App. </w:t>
+      <w:proofErr w:type="spellStart"/>
+      <w:r>
+        <w:rPr>
+          <w:szCs w:val="26"/>
+        </w:rPr>
+        <w:t>A.App</w:t>
+      </w:r>
+      <w:proofErr w:type="spellEnd"/>
+      <w:r>
+        <w:rPr>
+          <w:szCs w:val="26"/>
+        </w:rPr>
+        <w:t xml:space="preserve">. </w:t>
       </w:r>
       <w:r>
         <w:t>110</w:t>
@@ -2422,12 +2373,13 @@
     </w:p>
     <w:p>
       <w:pPr>
-        <w:pStyle w:val="Quote"/>
-        <w:rPr>
-          <w:sz w:val="26"/>
-          <w:szCs w:val="26"/>
-        </w:rPr>
-      </w:pPr>
+        <w:pStyle w:val="Quote1"/>
+        <w:rPr>
+          <w:sz w:val="26"/>
+          <w:szCs w:val="26"/>
+        </w:rPr>
+      </w:pPr>
+      <w:proofErr w:type="gramStart"/>
       <w:r>
         <w:rPr>
           <w:sz w:val="26"/>
@@ -2506,21 +2458,22 @@
         </w:rPr>
         <w:t>, a period of five (5) years at which time the family support payment shall be reduced to THREE THOUSAND ($3,000) DOLLARS a month payable under the same terms as set forth above and continuing until January 3, 2016 at which time all obligations between the Petitioner and Respondent shall be terminate.</w:t>
       </w:r>
-    </w:p>
-    <w:p>
-      <w:pPr>
-        <w:pStyle w:val="Quote"/>
-        <w:rPr>
-          <w:sz w:val="26"/>
-          <w:szCs w:val="26"/>
-        </w:rPr>
-      </w:pPr>
-      <w:r>
-        <w:rPr>
-          <w:sz w:val="26"/>
-          <w:szCs w:val="26"/>
-        </w:rPr>
-        <w:t xml:space="preserve">The parties understand and intend that these payments are to be considered and treated as income to the Respondent, Mary Doe, and to be taken as a deduction on the tax returns of </w:t>
+      <w:proofErr w:type="gramEnd"/>
+    </w:p>
+    <w:p>
+      <w:pPr>
+        <w:pStyle w:val="Quote1"/>
+        <w:rPr>
+          <w:sz w:val="26"/>
+          <w:szCs w:val="26"/>
+        </w:rPr>
+      </w:pPr>
+      <w:r>
+        <w:rPr>
+          <w:sz w:val="26"/>
+          <w:szCs w:val="26"/>
+        </w:rPr>
+        <w:t>The parties understand and intend that these payments are to be considered and treated as income to the Respondent, Mary Doe, and to be taken as a deduction on the tax returns of Petitioner, John Doe. The Parties further intend that these family support payments are non-</w:t>
       </w:r>
       <w:r>
         <w:rPr>
@@ -2528,7 +2481,7 @@
           <w:szCs w:val="26"/>
         </w:rPr>
         <w:lastRenderedPageBreak/>
-        <w:t>Petitioner, John Doe. The Parties further intend that these family support payments are non-modifiable until the final payment is made under the terms of this agreement.</w:t>
+        <w:t>modifiable until the final payment is made under the terms of this agreement.</w:t>
       </w:r>
     </w:p>
     <w:p>
@@ -2537,7 +2490,23 @@
         <w:ind w:firstLine="0"/>
       </w:pPr>
       <w:r>
-        <w:t>(R.20: 16; A.App. 116)(emphasis in original). At the final hearing, the court approved this provision without comment on the language that it was non-modifiable, and without any calculation or finding as to what amount of the family support was child support and what amount was maintenance. (</w:t>
+        <w:t xml:space="preserve">(R.20: 16; </w:t>
+      </w:r>
+      <w:proofErr w:type="spellStart"/>
+      <w:r>
+        <w:t>A.App</w:t>
+      </w:r>
+      <w:proofErr w:type="spellEnd"/>
+      <w:r>
+        <w:t>. 116)(</w:t>
+      </w:r>
+      <w:proofErr w:type="gramStart"/>
+      <w:r>
+        <w:t>emphasis</w:t>
+      </w:r>
+      <w:proofErr w:type="gramEnd"/>
+      <w:r>
+        <w:t xml:space="preserve"> in original). At the final hearing, the court approved this provision without comment on the language that it was non-modifiable, and without any calculation or finding as to what amount of the family support was child support and what amount was maintenance. (</w:t>
       </w:r>
       <w:r>
         <w:t>R.35:26</w:t>
@@ -2562,7 +2531,7 @@
     </w:p>
     <w:p>
       <w:pPr>
-        <w:pStyle w:val="Quote"/>
+        <w:pStyle w:val="Quote1"/>
         <w:rPr>
           <w:sz w:val="26"/>
           <w:szCs w:val="26"/>
@@ -2580,7 +2549,23 @@
           <w:sz w:val="26"/>
           <w:szCs w:val="26"/>
         </w:rPr>
-        <w:t>to maintain the health insurance until the youngest has attained the age of majority but in the event a child has attained the age of majority while in high school the insurance shall continue until graduation but in no event beyond a child’s 19</w:t>
+        <w:t xml:space="preserve">to maintain the health insurance until the youngest has attained the age of majority but in the </w:t>
+      </w:r>
+      <w:proofErr w:type="gramStart"/>
+      <w:r>
+        <w:rPr>
+          <w:sz w:val="26"/>
+          <w:szCs w:val="26"/>
+        </w:rPr>
+        <w:t>event</w:t>
+      </w:r>
+      <w:proofErr w:type="gramEnd"/>
+      <w:r>
+        <w:rPr>
+          <w:sz w:val="26"/>
+          <w:szCs w:val="26"/>
+        </w:rPr>
+        <w:t xml:space="preserve"> a child has attained the age of majority while in high school the insurance shall continue until graduation but in no event beyond a child’s 19</w:t>
       </w:r>
       <w:r>
         <w:rPr>
@@ -2600,7 +2585,7 @@
     </w:p>
     <w:p>
       <w:pPr>
-        <w:pStyle w:val="Quote"/>
+        <w:pStyle w:val="Quote1"/>
         <w:rPr>
           <w:sz w:val="26"/>
           <w:szCs w:val="26"/>
@@ -2640,7 +2625,15 @@
         <w:t>R.20:</w:t>
       </w:r>
       <w:r>
-        <w:t xml:space="preserve"> 17; A.App. 117</w:t>
+        <w:t xml:space="preserve"> 17; </w:t>
+      </w:r>
+      <w:proofErr w:type="spellStart"/>
+      <w:r>
+        <w:t>A.App</w:t>
+      </w:r>
+      <w:proofErr w:type="spellEnd"/>
+      <w:r>
+        <w:t>. 117</w:t>
       </w:r>
       <w:r>
         <w:t>). It contained the following provision as to their health care expenses:</w:t>
@@ -2648,19 +2641,26 @@
     </w:p>
     <w:p>
       <w:pPr>
-        <w:pStyle w:val="Quote"/>
-        <w:rPr>
-          <w:sz w:val="26"/>
-          <w:szCs w:val="26"/>
-        </w:rPr>
-      </w:pPr>
+        <w:pStyle w:val="Quote1"/>
+        <w:rPr>
+          <w:sz w:val="26"/>
+          <w:szCs w:val="26"/>
+        </w:rPr>
+      </w:pPr>
+      <w:r>
+        <w:rPr>
+          <w:sz w:val="26"/>
+          <w:szCs w:val="26"/>
+        </w:rPr>
+        <w:t xml:space="preserve">To the extent not covered by the insurance, the minor children’s medical, dental and all other health care related expenses are the </w:t>
+      </w:r>
       <w:r>
         <w:rPr>
           <w:sz w:val="26"/>
           <w:szCs w:val="26"/>
         </w:rPr>
         <w:lastRenderedPageBreak/>
-        <w:t xml:space="preserve">To the extent not covered by the insurance, the minor children’s medical, dental and all other health care related expenses are the responsibility of the Respondent, Mary Doe. This obligation shall continue upon each child attaining the age of majority, but no longer than the </w:t>
+        <w:t xml:space="preserve">responsibility of the Respondent, Mary Doe. This obligation shall continue upon each child attaining the age of majority, but no longer than the </w:t>
       </w:r>
       <w:r>
         <w:rPr>
@@ -2708,7 +2708,15 @@
         <w:t>Id</w:t>
       </w:r>
       <w:r>
-        <w:t>. at 17-18; A.App. 117-118)</w:t>
+        <w:t xml:space="preserve">. at 17-18; </w:t>
+      </w:r>
+      <w:proofErr w:type="spellStart"/>
+      <w:r>
+        <w:t>A.App</w:t>
+      </w:r>
+      <w:proofErr w:type="spellEnd"/>
+      <w:r>
+        <w:t>. 117-118)</w:t>
       </w:r>
       <w:r>
         <w:t>. Further, it contained the following provision as to tax dependency exemptions:</w:t>
@@ -2716,18 +2724,34 @@
     </w:p>
     <w:p>
       <w:pPr>
-        <w:pStyle w:val="Quote"/>
-        <w:rPr>
-          <w:sz w:val="26"/>
-          <w:szCs w:val="26"/>
-        </w:rPr>
-      </w:pPr>
-      <w:r>
-        <w:rPr>
-          <w:sz w:val="26"/>
-          <w:szCs w:val="26"/>
-        </w:rPr>
-        <w:t xml:space="preserve">The Respondent shall be entitled to claim the children as an exemption for income tax purposes. The parties realize that the issues of dependency exemptions are always subject to modification or adjustment depending on the individual facts and circumstances of the case. The parties further agree that it is their intention to maximize the income tax benefits from the dependency exemptions and further agree that they will work together to obtain the most favorable mutual benefit they can obtain. Under the present facts with the Respondent receiving “Family Support” which is taxable income to her and deductible from the gross income of the Petitioner, the Respondent can best benefit from being awarded all exemptions which is the intent of the parties. </w:t>
+        <w:pStyle w:val="Quote1"/>
+        <w:rPr>
+          <w:sz w:val="26"/>
+          <w:szCs w:val="26"/>
+        </w:rPr>
+      </w:pPr>
+      <w:r>
+        <w:rPr>
+          <w:sz w:val="26"/>
+          <w:szCs w:val="26"/>
+        </w:rPr>
+        <w:t xml:space="preserve">The Respondent shall be entitled to claim the children as an exemption for income tax purposes. The parties realize that the issues of dependency exemptions are always subject to modification or adjustment depending on the individual facts and circumstances of the case. The parties further agree that it is their intention to maximize the income tax benefits from the dependency exemptions and further agree that they will work together to obtain the most favorable mutual benefit they can obtain. Under the present facts with the Respondent receiving “Family Support” which is taxable income to her and deductible from the gross income of the Petitioner, the Respondent can best benefit from being awarded all </w:t>
+      </w:r>
+      <w:proofErr w:type="gramStart"/>
+      <w:r>
+        <w:rPr>
+          <w:sz w:val="26"/>
+          <w:szCs w:val="26"/>
+        </w:rPr>
+        <w:t>exemptions which</w:t>
+      </w:r>
+      <w:proofErr w:type="gramEnd"/>
+      <w:r>
+        <w:rPr>
+          <w:sz w:val="26"/>
+          <w:szCs w:val="26"/>
+        </w:rPr>
+        <w:t xml:space="preserve"> is the intent of the parties. </w:t>
       </w:r>
     </w:p>
     <w:p>
@@ -2746,7 +2770,15 @@
         <w:t>Id</w:t>
       </w:r>
       <w:r>
-        <w:t>. at 21; A.App. 121).</w:t>
+        <w:t xml:space="preserve">. at 21; </w:t>
+      </w:r>
+      <w:proofErr w:type="spellStart"/>
+      <w:r>
+        <w:t>A.App</w:t>
+      </w:r>
+      <w:proofErr w:type="spellEnd"/>
+      <w:r>
+        <w:t>. 121).</w:t>
       </w:r>
     </w:p>
     <w:p>
@@ -2777,17 +2809,36 @@
         <w:pStyle w:val="Double"/>
       </w:pPr>
       <w:r>
+        <w:t>On January 4, 2008, the court entered an order, pursuant to stipulation, changing primary physical placement of the youngest chil</w:t>
+      </w:r>
+      <w:r>
+        <w:t xml:space="preserve">d, Michael, from Mary to John. (R.25; </w:t>
+      </w:r>
+      <w:proofErr w:type="spellStart"/>
+      <w:r>
+        <w:t>A.App</w:t>
+      </w:r>
+      <w:proofErr w:type="spellEnd"/>
+      <w:r>
+        <w:t>. 124-125)</w:t>
+      </w:r>
+      <w:r>
+        <w:t xml:space="preserve">. On January 16, 2008, John filed a Motion for </w:t>
+      </w:r>
+      <w:r>
         <w:lastRenderedPageBreak/>
-        <w:t>On January 4, 2008, the court entered an order, pursuant to stipulation, changing primary physical placement of the youngest chil</w:t>
-      </w:r>
-      <w:r>
-        <w:t>d, Michael, from Mary to John. (R.25; A.App. 124-125)</w:t>
-      </w:r>
-      <w:r>
-        <w:t xml:space="preserve">. On January 16, 2008, John filed a Motion for Revision of Judgment, seeking a revision of family support, reallocation of dependency exemptions, and reassignment of responsibility for health insurance and payment of uninsured medical expenses. </w:t>
-      </w:r>
-      <w:r>
-        <w:t>(R.26; A.App. 126).</w:t>
+        <w:t xml:space="preserve">Revision of Judgment, seeking a revision of family support, reallocation of dependency exemptions, and reassignment of responsibility for health insurance and payment of uninsured medical expenses. </w:t>
+      </w:r>
+      <w:r>
+        <w:t xml:space="preserve">(R.26; </w:t>
+      </w:r>
+      <w:proofErr w:type="spellStart"/>
+      <w:r>
+        <w:t>A.App</w:t>
+      </w:r>
+      <w:proofErr w:type="spellEnd"/>
+      <w:r>
+        <w:t>. 126).</w:t>
       </w:r>
     </w:p>
     <w:p>
@@ -2804,7 +2855,15 @@
         <w:t xml:space="preserve"> responsibility for health insurance and payment of uninsured medical expenses. </w:t>
       </w:r>
       <w:r>
-        <w:t>(R.27; A.App. 130-137)</w:t>
+        <w:t xml:space="preserve">(R.27; </w:t>
+      </w:r>
+      <w:proofErr w:type="spellStart"/>
+      <w:r>
+        <w:t>A.App</w:t>
+      </w:r>
+      <w:proofErr w:type="spellEnd"/>
+      <w:r>
+        <w:t>. 130-137)</w:t>
       </w:r>
       <w:r>
         <w:rPr>
@@ -2856,7 +2915,15 @@
         <w:t>(</w:t>
       </w:r>
       <w:r>
-        <w:t>R.31; A.App. 138-146).</w:t>
+        <w:t xml:space="preserve">R.31; </w:t>
+      </w:r>
+      <w:proofErr w:type="spellStart"/>
+      <w:r>
+        <w:t>A.App</w:t>
+      </w:r>
+      <w:proofErr w:type="spellEnd"/>
+      <w:r>
+        <w:t>. 138-146).</w:t>
       </w:r>
     </w:p>
     <w:p>
@@ -2879,24 +2946,48 @@
         <w:rPr>
           <w:szCs w:val="26"/>
         </w:rPr>
-        <w:t>(R.32;</w:t>
+        <w:t>(R.32</w:t>
+      </w:r>
+      <w:proofErr w:type="gramStart"/>
+      <w:r>
+        <w:rPr>
+          <w:szCs w:val="26"/>
+        </w:rPr>
+        <w:t>;</w:t>
       </w:r>
       <w:r>
         <w:rPr>
           <w:sz w:val="27"/>
           <w:szCs w:val="27"/>
         </w:rPr>
-        <w:t>A.App. 14 7-148)</w:t>
+        <w:t>A.App</w:t>
+      </w:r>
+      <w:proofErr w:type="gramEnd"/>
+      <w:r>
+        <w:rPr>
+          <w:sz w:val="27"/>
+          <w:szCs w:val="27"/>
+        </w:rPr>
+        <w:t>. 14 7-148)</w:t>
       </w:r>
       <w:r>
         <w:t xml:space="preserve">. In it, the trial court held the John was estopped from seeking modification of the family support provision, and concluded that this did not contravene public policy, citing </w:t>
       </w:r>
-      <w:r>
-        <w:rPr>
-          <w:b/>
-          <w:i/>
-        </w:rPr>
-        <w:t>Whitford v.</w:t>
+      <w:proofErr w:type="spellStart"/>
+      <w:r>
+        <w:rPr>
+          <w:b/>
+          <w:i/>
+        </w:rPr>
+        <w:t>Whitford</w:t>
+      </w:r>
+      <w:proofErr w:type="spellEnd"/>
+      <w:r>
+        <w:rPr>
+          <w:b/>
+          <w:i/>
+        </w:rPr>
+        <w:t xml:space="preserve"> v.</w:t>
       </w:r>
       <w:r>
         <w:rPr>
@@ -2905,6 +2996,7 @@
         </w:rPr>
         <w:t xml:space="preserve"> </w:t>
       </w:r>
+      <w:proofErr w:type="spellStart"/>
       <w:r>
         <w:rPr>
           <w:b/>
@@ -2912,6 +3004,7 @@
         </w:rPr>
         <w:t>Whitford</w:t>
       </w:r>
+      <w:proofErr w:type="spellEnd"/>
       <w:r>
         <w:t>, 232 Wis</w:t>
       </w:r>
@@ -2947,104 +3040,335 @@
         <w:t>, a maintenance case. It denied John’s motion, never addressing</w:t>
       </w:r>
       <w:r>
-        <w:t xml:space="preserve"> his request for reallocation of the dependency exemptions or reassignment of responsibility </w:t>
-      </w:r>
+        <w:t xml:space="preserve"> his request for reallocation of the dependency exemptions or reassignment of responsibility for health insurance and health care expenses (</w:t>
+      </w:r>
+      <w:r>
+        <w:rPr>
+          <w:b/>
+          <w:i/>
+        </w:rPr>
+        <w:t>Id</w:t>
+      </w:r>
+      <w:r>
+        <w:t>.</w:t>
+      </w:r>
+      <w:r>
+        <w:fldChar w:fldCharType="begin"/>
+      </w:r>
+      <w:r>
+        <w:instrText xml:space="preserve"> TA \s "Whitford v. Whitford" </w:instrText>
+      </w:r>
+      <w:r>
+        <w:fldChar w:fldCharType="end"/>
+      </w:r>
+      <w:r>
+        <w:t xml:space="preserve">) John appeals this Order. </w:t>
+      </w:r>
+    </w:p>
+    <w:p>
+      <w:pPr>
+        <w:pStyle w:val="Center"/>
+      </w:pPr>
+      <w:bookmarkStart w:id="4" w:name="_Toc447180603"/>
       <w:r>
         <w:lastRenderedPageBreak/>
-        <w:t>for health insurance and health care expenses (</w:t>
-      </w:r>
-      <w:r>
-        <w:rPr>
-          <w:b/>
-          <w:i/>
-        </w:rPr>
-        <w:t>Id</w:t>
+        <w:t>argument</w:t>
+      </w:r>
+      <w:bookmarkEnd w:id="4"/>
+    </w:p>
+    <w:p>
+      <w:pPr>
+        <w:pStyle w:val="Roman"/>
+      </w:pPr>
+      <w:bookmarkStart w:id="5" w:name="_Toc447180604"/>
+      <w:r>
+        <w:t>I.</w:t>
+      </w:r>
+      <w:r>
+        <w:tab/>
+      </w:r>
+      <w:r>
+        <w:t>The Trial Court Erred When it Estopped John from Seeking Modification of Family Support.</w:t>
+      </w:r>
+      <w:bookmarkEnd w:id="5"/>
+      <w:r>
+        <w:t xml:space="preserve"> </w:t>
+      </w:r>
+    </w:p>
+    <w:p>
+      <w:pPr>
+        <w:pStyle w:val="Double"/>
+      </w:pPr>
+      <w:r>
+        <w:t xml:space="preserve">Because application of the estoppel doctrine to an undisputed set of facts is a question of law, this court reviews the issue independently without deference to the trial court’s decision. </w:t>
+      </w:r>
+      <w:r>
+        <w:rPr>
+          <w:b/>
+          <w:i/>
+        </w:rPr>
+        <w:t>Nichols v. Nichols</w:t>
+      </w:r>
+      <w:r>
+        <w:t>, 162 Wis.</w:t>
+      </w:r>
+      <w:r>
+        <w:t xml:space="preserve"> </w:t>
+      </w:r>
+      <w:r>
+        <w:t>2d 96, 103, 469 N.W.2d 619, 622 (1991)</w:t>
+      </w:r>
+      <w:r>
+        <w:fldChar w:fldCharType="begin"/>
+      </w:r>
+      <w:r>
+        <w:instrText xml:space="preserve"> TA \l "</w:instrText>
+      </w:r>
+      <w:r>
+        <w:rPr>
+          <w:b/>
+          <w:i/>
+        </w:rPr>
+        <w:instrText>Nichols v. Nichols</w:instrText>
+      </w:r>
+      <w:r>
+        <w:instrText>, 162 Wis.2d 96, 103, 469 N.W.2d 619, 622 (1991)</w:instrText>
+      </w:r>
+      <w:r>
+        <w:instrText xml:space="preserve">" \s "Nichols v. Nichols" \c 1 </w:instrText>
+      </w:r>
+      <w:r>
+        <w:fldChar w:fldCharType="end"/>
       </w:r>
       <w:r>
         <w:t>.</w:t>
       </w:r>
-      <w:r>
+    </w:p>
+    <w:p>
+      <w:pPr>
+        <w:pStyle w:val="Double"/>
+      </w:pPr>
+      <w:r>
+        <w:t xml:space="preserve">The question of whether a party may be estopped from seeking modification of family support where the parties agreed it would not be modifiable is one of first impression in Wisconsin. Estoppel has been applied to prevent modification of maintenance awards. </w:t>
+      </w:r>
+      <w:r>
+        <w:rPr>
+          <w:i/>
+        </w:rPr>
+        <w:t>See, e.g.,</w:t>
+      </w:r>
+      <w:r>
+        <w:t xml:space="preserve"> </w:t>
+      </w:r>
+      <w:r>
+        <w:rPr>
+          <w:b/>
+          <w:i/>
+        </w:rPr>
+        <w:t>Nichols v. Nichols</w:t>
+      </w:r>
+      <w:r>
+        <w:rPr>
+          <w:i/>
+        </w:rPr>
         <w:fldChar w:fldCharType="begin"/>
       </w:r>
       <w:r>
+        <w:instrText xml:space="preserve"> TA \s "Nichols v. Nichols" </w:instrText>
+      </w:r>
+      <w:r>
+        <w:rPr>
+          <w:i/>
+        </w:rPr>
+        <w:fldChar w:fldCharType="end"/>
+      </w:r>
+      <w:r>
+        <w:rPr>
+          <w:i/>
+        </w:rPr>
+        <w:t>, supra</w:t>
+      </w:r>
+      <w:r>
+        <w:t xml:space="preserve">, and </w:t>
+      </w:r>
+      <w:proofErr w:type="spellStart"/>
+      <w:r>
+        <w:rPr>
+          <w:b/>
+          <w:i/>
+        </w:rPr>
+        <w:t>Whitford</w:t>
+      </w:r>
+      <w:proofErr w:type="spellEnd"/>
+      <w:r>
+        <w:rPr>
+          <w:b/>
+          <w:i/>
+        </w:rPr>
+        <w:t xml:space="preserve"> v. </w:t>
+      </w:r>
+      <w:proofErr w:type="spellStart"/>
+      <w:r>
+        <w:rPr>
+          <w:b/>
+          <w:i/>
+        </w:rPr>
+        <w:t>Whitford</w:t>
+      </w:r>
+      <w:proofErr w:type="spellEnd"/>
+      <w:r>
+        <w:rPr>
+          <w:i/>
+        </w:rPr>
+        <w:fldChar w:fldCharType="begin"/>
+      </w:r>
+      <w:r>
         <w:instrText xml:space="preserve"> TA \s "Whitford v. Whitford" </w:instrText>
       </w:r>
       <w:r>
+        <w:rPr>
+          <w:i/>
+        </w:rPr>
         <w:fldChar w:fldCharType="end"/>
       </w:r>
       <w:r>
-        <w:t xml:space="preserve">) John appeals this Order. </w:t>
-      </w:r>
-    </w:p>
-    <w:p>
-      <w:pPr>
-        <w:pStyle w:val="Center"/>
-      </w:pPr>
-      <w:bookmarkStart w:id="5" w:name="_Toc447180603"/>
-      <w:r>
-        <w:t>argument</w:t>
-      </w:r>
-      <w:bookmarkEnd w:id="5"/>
+        <w:rPr>
+          <w:i/>
+        </w:rPr>
+        <w:t>, supra.</w:t>
+      </w:r>
+      <w:r>
+        <w:t xml:space="preserve"> Conversely, a marital settlement provision that precludes the parties from seeking to modify child support violates public policy, and estoppel does not lie. See, e.g., </w:t>
+      </w:r>
+      <w:proofErr w:type="spellStart"/>
+      <w:r>
+        <w:rPr>
+          <w:b/>
+          <w:i/>
+        </w:rPr>
+        <w:t>Jalovec</w:t>
+      </w:r>
+      <w:proofErr w:type="spellEnd"/>
+      <w:r>
+        <w:rPr>
+          <w:b/>
+          <w:i/>
+        </w:rPr>
+        <w:t xml:space="preserve"> v. </w:t>
+      </w:r>
+      <w:proofErr w:type="spellStart"/>
+      <w:r>
+        <w:rPr>
+          <w:b/>
+          <w:i/>
+        </w:rPr>
+        <w:t>Jalovec</w:t>
+      </w:r>
+      <w:proofErr w:type="spellEnd"/>
+      <w:r>
+        <w:t>, 2007 WI App. 206, 305 Wis.</w:t>
+      </w:r>
+      <w:r>
+        <w:t xml:space="preserve"> </w:t>
+      </w:r>
+      <w:r>
+        <w:t>2d 467, 739 N.W.2d 834</w:t>
+      </w:r>
+      <w:r>
+        <w:fldChar w:fldCharType="begin"/>
+      </w:r>
+      <w:r>
+        <w:instrText xml:space="preserve"> TA \l "</w:instrText>
+      </w:r>
+      <w:r>
+        <w:rPr>
+          <w:b/>
+          <w:i/>
+        </w:rPr>
+        <w:instrText>Jalovec v. Jalovec</w:instrText>
+      </w:r>
+      <w:r>
+        <w:instrText>, 2007 WI App. 206, 305 Wis.2d 467, 739 N.W.2d 834</w:instrText>
+      </w:r>
+      <w:r>
+        <w:instrText xml:space="preserve">" \s "Jalovec v. Jalovec" \c 1 </w:instrText>
+      </w:r>
+      <w:r>
+        <w:fldChar w:fldCharType="end"/>
+      </w:r>
+      <w:r>
+        <w:t>. There are no published decisions addressing whether estop</w:t>
+      </w:r>
+      <w:r>
+        <w:t>pel can be applied to prevent m</w:t>
+      </w:r>
+      <w:r>
+        <w:t>odification of a family support provision that stated it is non-modifiable. Because family support has a child support component, and because to estop medication when places changes deprives a child of support, this court should reverse the trial court and allow modification</w:t>
+      </w:r>
+      <w:r>
+        <w:t xml:space="preserve"> of the family support provision in this case.</w:t>
+      </w:r>
     </w:p>
     <w:p>
       <w:pPr>
         <w:pStyle w:val="Double"/>
-        <w:spacing w:before="0"/>
-        <w:ind w:firstLine="0"/>
-        <w:jc w:val="center"/>
-        <w:rPr>
-          <w:b/>
-        </w:rPr>
-      </w:pPr>
-      <w:r>
-        <w:rPr>
-          <w:b/>
-          <w:highlight w:val="yellow"/>
-        </w:rPr>
-        <w:t>What’s this?</w:t>
-      </w:r>
-    </w:p>
-    <w:p>
-      <w:pPr>
-        <w:pStyle w:val="Roman"/>
-      </w:pPr>
-      <w:bookmarkStart w:id="6" w:name="_Toc447180604"/>
-      <w:r>
-        <w:t>I.</w:t>
-      </w:r>
-      <w:r>
-        <w:tab/>
-      </w:r>
-      <w:r>
-        <w:t>The Trial Court Erred When it Estopped John from Seeking Modification of Family Support.</w:t>
-      </w:r>
-      <w:bookmarkEnd w:id="6"/>
+      </w:pPr>
+      <w:r>
+        <w:t xml:space="preserve">Section 767.531, </w:t>
+      </w:r>
+      <w:proofErr w:type="gramStart"/>
+      <w:r>
+        <w:t>Stats.,</w:t>
+      </w:r>
+      <w:proofErr w:type="gramEnd"/>
+      <w:r>
+        <w:t xml:space="preserve"> authorizes a court to make a family support order “as a substitute for child support orders under s. 767.511 </w:t>
+      </w:r>
+      <w:r>
+        <w:t>and</w:t>
+      </w:r>
+      <w:r>
+        <w:t xml:space="preserve"> maintenance payment orders under s. 767.57.” In </w:t>
+      </w:r>
+      <w:proofErr w:type="spellStart"/>
+      <w:r>
+        <w:rPr>
+          <w:b/>
+          <w:i/>
+        </w:rPr>
+        <w:t>Vlies</w:t>
+      </w:r>
+      <w:proofErr w:type="spellEnd"/>
+      <w:r>
+        <w:rPr>
+          <w:b/>
+          <w:i/>
+        </w:rPr>
+        <w:t xml:space="preserve"> v. </w:t>
+      </w:r>
+      <w:proofErr w:type="spellStart"/>
+      <w:r>
+        <w:rPr>
+          <w:b/>
+          <w:i/>
+        </w:rPr>
+        <w:t>Brookman</w:t>
+      </w:r>
+      <w:proofErr w:type="spellEnd"/>
+      <w:r>
+        <w:t>, 2005 WI App. 158</w:t>
+      </w:r>
+      <w:r>
+        <w:t>,</w:t>
+      </w:r>
+      <w:r>
+        <w:t xml:space="preserve"> ¶18, 285 Wis.</w:t>
+      </w:r>
       <w:r>
         <w:t xml:space="preserve"> </w:t>
       </w:r>
-    </w:p>
-    <w:p>
-      <w:pPr>
-        <w:pStyle w:val="Double"/>
-      </w:pPr>
-      <w:r>
-        <w:t xml:space="preserve">Because application of the estoppel doctrine to an undisputed set of facts is a question of law, this court reviews the issue independently without deference to the trial court’s decision. </w:t>
-      </w:r>
-      <w:r>
-        <w:rPr>
-          <w:b/>
-          <w:i/>
-        </w:rPr>
-        <w:t>Nichols v. Nichols</w:t>
-      </w:r>
-      <w:r>
-        <w:t>, 162 Wis.</w:t>
-      </w:r>
-      <w:r>
-        <w:t xml:space="preserve"> </w:t>
-      </w:r>
-      <w:r>
-        <w:t>2d 96, 103, 469 N.W.2d 619, 622 (1991)</w:t>
+      <w:r>
+        <w:t>2d 411, 422, 701 N.W.2d 642, 647</w:t>
       </w:r>
       <w:r>
         <w:fldChar w:fldCharType="begin"/>
@@ -3057,235 +3381,99 @@
           <w:b/>
           <w:i/>
         </w:rPr>
-        <w:instrText>Nichols v. Nichols</w:instrText>
-      </w:r>
-      <w:r>
-        <w:instrText>, 162 Wis.2d 96, 103, 469 N.W.2d 619, 622 (1991)</w:instrText>
-      </w:r>
-      <w:r>
-        <w:instrText xml:space="preserve">" \s "Nichols v. Nichols" \c 1 </w:instrText>
+        <w:instrText>Vlies v. Brookman</w:instrText>
+      </w:r>
+      <w:r>
+        <w:instrText>, 2005 WI App. 158 ¶18, 285 Wis.2d 411, 422, 701 N.W.2d 642, 647</w:instrText>
+      </w:r>
+      <w:r>
+        <w:instrText xml:space="preserve">" \s "Vlies v. Brookman" \c 1 </w:instrText>
       </w:r>
       <w:r>
         <w:fldChar w:fldCharType="end"/>
       </w:r>
       <w:r>
+        <w:t xml:space="preserve">, this court indicated that, in calculating family support, the circuit court must </w:t>
+      </w:r>
+      <w:r>
+        <w:lastRenderedPageBreak/>
+        <w:t xml:space="preserve">separately calculate child support and maintenance “as a condition precedent,” and </w:t>
+      </w:r>
+      <w:r>
+        <w:t>further</w:t>
+      </w:r>
+      <w:r>
+        <w:t xml:space="preserve"> stated as follows:</w:t>
+      </w:r>
+    </w:p>
+    <w:p>
+      <w:pPr>
+        <w:pStyle w:val="Quote1"/>
+        <w:rPr>
+          <w:sz w:val="26"/>
+          <w:szCs w:val="26"/>
+        </w:rPr>
+      </w:pPr>
+      <w:r>
+        <w:rPr>
+          <w:sz w:val="26"/>
+          <w:szCs w:val="26"/>
+        </w:rPr>
+        <w:t>A circuit court should use the factors presented in WIS. STAT</w:t>
+      </w:r>
+      <w:r>
+        <w:rPr>
+          <w:sz w:val="26"/>
+          <w:szCs w:val="26"/>
+        </w:rPr>
         <w:t>.</w:t>
       </w:r>
-    </w:p>
-    <w:p>
-      <w:pPr>
-        <w:pStyle w:val="Double"/>
-      </w:pPr>
-      <w:r>
-        <w:t xml:space="preserve">The question of whether a party may be estopped from seeking modification of family support where the parties agreed it would not be modifiable is one of first impression in Wisconsin. Estoppel has been applied to prevent modification of maintenance awards. </w:t>
-      </w:r>
-      <w:r>
-        <w:rPr>
-          <w:i/>
-        </w:rPr>
-        <w:t>See, e.g.,</w:t>
-      </w:r>
-      <w:r>
-        <w:t xml:space="preserve"> </w:t>
-      </w:r>
-      <w:r>
-        <w:rPr>
-          <w:b/>
-          <w:i/>
-        </w:rPr>
-        <w:t>Nichols v. Nichols</w:t>
-      </w:r>
-      <w:r>
-        <w:rPr>
-          <w:i/>
+      <w:r>
+        <w:rPr>
+          <w:sz w:val="26"/>
+          <w:szCs w:val="26"/>
+        </w:rPr>
+        <w:t xml:space="preserve"> §767.25</w:t>
+      </w:r>
+      <w:r>
+        <w:rPr>
+          <w:sz w:val="26"/>
+          <w:szCs w:val="26"/>
+          <w:vertAlign w:val="superscript"/>
         </w:rPr>
         <w:fldChar w:fldCharType="begin"/>
       </w:r>
       <w:r>
-        <w:instrText xml:space="preserve"> TA \s "Nichols v. Nichols" </w:instrText>
-      </w:r>
-      <w:r>
-        <w:rPr>
-          <w:i/>
+        <w:rPr>
+          <w:sz w:val="26"/>
+          <w:szCs w:val="26"/>
+          <w:vertAlign w:val="superscript"/>
+        </w:rPr>
+        <w:instrText xml:space="preserve"> TA \l "§767.25" \s "§767.25" \c 2 </w:instrText>
+      </w:r>
+      <w:r>
+        <w:rPr>
+          <w:sz w:val="26"/>
+          <w:szCs w:val="26"/>
+          <w:vertAlign w:val="superscript"/>
         </w:rPr>
         <w:fldChar w:fldCharType="end"/>
       </w:r>
       <w:r>
         <w:rPr>
-          <w:i/>
-        </w:rPr>
-        <w:t>, supra</w:t>
-      </w:r>
-      <w:r>
-        <w:t xml:space="preserve">, and </w:t>
-      </w:r>
-      <w:r>
-        <w:rPr>
-          <w:b/>
-          <w:i/>
-        </w:rPr>
-        <w:t>Whitford v. Whitford</w:t>
-      </w:r>
-      <w:r>
-        <w:rPr>
-          <w:i/>
-        </w:rPr>
-        <w:fldChar w:fldCharType="begin"/>
-      </w:r>
-      <w:r>
-        <w:instrText xml:space="preserve"> TA \s "Whitford v. Whitford" </w:instrText>
-      </w:r>
-      <w:r>
-        <w:rPr>
-          <w:i/>
-        </w:rPr>
-        <w:fldChar w:fldCharType="end"/>
-      </w:r>
-      <w:r>
-        <w:rPr>
-          <w:i/>
-        </w:rPr>
-        <w:t>, supra.</w:t>
-      </w:r>
-      <w:r>
-        <w:t xml:space="preserve"> Conversely, a marital settlement provision that precludes the parties from seeking to modify child support violates public policy, and estoppel does not lie. See, e.g., </w:t>
-      </w:r>
-      <w:r>
-        <w:rPr>
-          <w:b/>
-          <w:i/>
-        </w:rPr>
-        <w:t>Jalovec v. Jalovec</w:t>
-      </w:r>
-      <w:r>
-        <w:t>, 2007 WI App. 206, 305 Wis.</w:t>
-      </w:r>
-      <w:r>
-        <w:t xml:space="preserve"> </w:t>
-      </w:r>
-      <w:r>
-        <w:t>2d 467, 739 N.W.2d 834</w:t>
-      </w:r>
-      <w:r>
-        <w:fldChar w:fldCharType="begin"/>
-      </w:r>
-      <w:r>
-        <w:instrText xml:space="preserve"> TA \l "</w:instrText>
-      </w:r>
-      <w:r>
-        <w:rPr>
-          <w:b/>
-          <w:i/>
-        </w:rPr>
-        <w:instrText>Jalovec v. Jalovec</w:instrText>
-      </w:r>
-      <w:r>
-        <w:instrText>, 2007 WI App. 206, 305 Wis.2d 467, 739 N.W.2d 834</w:instrText>
-      </w:r>
-      <w:r>
-        <w:instrText xml:space="preserve">" \s "Jalovec v. Jalovec" \c 1 </w:instrText>
-      </w:r>
-      <w:r>
-        <w:fldChar w:fldCharType="end"/>
-      </w:r>
-      <w:r>
-        <w:t>. There are no published decisions addressing whether estop</w:t>
-      </w:r>
-      <w:r>
-        <w:t>pel can be applied to prevent m</w:t>
-      </w:r>
-      <w:r>
-        <w:t>odification of a family support provision that stated it is non-modifiable. Because family support has a child support component, and because to estop medication when places changes deprives a child of support, this court should reverse the trial court and allow modification</w:t>
-      </w:r>
-      <w:r>
-        <w:t xml:space="preserve"> of the family support provision in this case.</w:t>
-      </w:r>
-    </w:p>
-    <w:p>
-      <w:pPr>
-        <w:pStyle w:val="Double"/>
-      </w:pPr>
-      <w:r>
-        <w:t xml:space="preserve">Section 767.531, Stats., authorizes a court to make a family support order “as a substitute for child support orders </w:t>
-      </w:r>
-      <w:r>
-        <w:lastRenderedPageBreak/>
-        <w:t xml:space="preserve">under s. 767.511 </w:t>
-      </w:r>
-      <w:r>
-        <w:t>and</w:t>
-      </w:r>
-      <w:r>
-        <w:t xml:space="preserve"> maintenance payment orders under s. 767.57.” In </w:t>
-      </w:r>
-      <w:r>
-        <w:rPr>
-          <w:b/>
-          <w:i/>
-        </w:rPr>
-        <w:t>Vlies v. Brookman</w:t>
-      </w:r>
-      <w:r>
-        <w:t>, 2005 WI App. 158</w:t>
-      </w:r>
-      <w:r>
-        <w:t>,</w:t>
-      </w:r>
-      <w:r>
-        <w:t xml:space="preserve"> ¶18, 285 Wis.</w:t>
-      </w:r>
-      <w:r>
-        <w:t xml:space="preserve"> </w:t>
-      </w:r>
-      <w:r>
-        <w:t>2d 411, 422, 701 N.W.2d 642, 647</w:t>
-      </w:r>
-      <w:r>
-        <w:fldChar w:fldCharType="begin"/>
-      </w:r>
-      <w:r>
-        <w:instrText xml:space="preserve"> TA \l "</w:instrText>
-      </w:r>
-      <w:r>
-        <w:rPr>
-          <w:b/>
-          <w:i/>
-        </w:rPr>
-        <w:instrText>Vlies v. Brookman</w:instrText>
-      </w:r>
-      <w:r>
-        <w:instrText>, 2005 WI App. 158 ¶18, 285 Wis.2d 411, 422, 701 N.W.2d 642, 647</w:instrText>
-      </w:r>
-      <w:r>
-        <w:instrText xml:space="preserve">" \s "Vlies v. Brookman" \c 1 </w:instrText>
-      </w:r>
-      <w:r>
-        <w:fldChar w:fldCharType="end"/>
-      </w:r>
-      <w:r>
-        <w:t xml:space="preserve">, this court indicated that, in calculating family support, the circuit court must separately calculate child support and maintenance “as a condition precedent,” and </w:t>
-      </w:r>
-      <w:r>
-        <w:t>further</w:t>
-      </w:r>
-      <w:r>
-        <w:t xml:space="preserve"> stated as follows:</w:t>
-      </w:r>
-    </w:p>
-    <w:p>
-      <w:pPr>
-        <w:pStyle w:val="Quote"/>
-        <w:rPr>
-          <w:sz w:val="26"/>
-          <w:szCs w:val="26"/>
-        </w:rPr>
-      </w:pPr>
-      <w:r>
-        <w:rPr>
-          <w:sz w:val="26"/>
-          <w:szCs w:val="26"/>
-        </w:rPr>
-        <w:t>A circuit court should use the factors presented in WIS. STAT</w:t>
+          <w:rStyle w:val="FootnoteReference"/>
+          <w:sz w:val="26"/>
+          <w:szCs w:val="26"/>
+          <w:vertAlign w:val="superscript"/>
+        </w:rPr>
+        <w:footnoteReference w:id="1"/>
+      </w:r>
+      <w:r>
+        <w:rPr>
+          <w:sz w:val="26"/>
+          <w:szCs w:val="26"/>
+        </w:rPr>
+        <w:t xml:space="preserve"> (child support) and the support percentage guidelines provided in WIS. ADMIN</w:t>
       </w:r>
       <w:r>
         <w:rPr>
@@ -3299,61 +3487,23 @@
           <w:sz w:val="26"/>
           <w:szCs w:val="26"/>
         </w:rPr>
-        <w:t xml:space="preserve"> §767.25</w:t>
-      </w:r>
-      <w:r>
-        <w:rPr>
-          <w:sz w:val="26"/>
-          <w:szCs w:val="26"/>
-          <w:vertAlign w:val="superscript"/>
-        </w:rPr>
-        <w:fldChar w:fldCharType="begin"/>
-      </w:r>
-      <w:r>
-        <w:rPr>
-          <w:sz w:val="26"/>
-          <w:szCs w:val="26"/>
-          <w:vertAlign w:val="superscript"/>
-        </w:rPr>
-        <w:instrText xml:space="preserve"> TA \l "§767.25" \s "§767.25" \c 2 </w:instrText>
-      </w:r>
-      <w:r>
-        <w:rPr>
-          <w:sz w:val="26"/>
-          <w:szCs w:val="26"/>
-          <w:vertAlign w:val="superscript"/>
-        </w:rPr>
-        <w:fldChar w:fldCharType="end"/>
-      </w:r>
-      <w:r>
-        <w:rPr>
-          <w:rStyle w:val="FootnoteReference"/>
-          <w:sz w:val="26"/>
-          <w:szCs w:val="26"/>
-          <w:vertAlign w:val="superscript"/>
-        </w:rPr>
-        <w:footnoteReference w:id="1"/>
-      </w:r>
-      <w:r>
-        <w:rPr>
-          <w:sz w:val="26"/>
-          <w:szCs w:val="26"/>
-        </w:rPr>
-        <w:t xml:space="preserve"> (child support) and the support percentage guidelines provided in WIS. ADMIN</w:t>
-      </w:r>
-      <w:r>
-        <w:rPr>
-          <w:sz w:val="26"/>
-          <w:szCs w:val="26"/>
-        </w:rPr>
-        <w:t>.</w:t>
-      </w:r>
-      <w:r>
-        <w:rPr>
-          <w:sz w:val="26"/>
-          <w:szCs w:val="26"/>
-        </w:rPr>
-        <w:t xml:space="preserve"> CODE § DWD ch. 40</w:t>
+        <w:t xml:space="preserve"> CODE § DWD </w:t>
+      </w:r>
+      <w:proofErr w:type="spellStart"/>
+      <w:r>
+        <w:rPr>
+          <w:sz w:val="26"/>
+          <w:szCs w:val="26"/>
+        </w:rPr>
+        <w:t>ch.</w:t>
+      </w:r>
+      <w:proofErr w:type="spellEnd"/>
+      <w:r>
+        <w:rPr>
+          <w:sz w:val="26"/>
+          <w:szCs w:val="26"/>
+        </w:rPr>
+        <w:t xml:space="preserve"> 40</w:t>
       </w:r>
       <w:r>
         <w:rPr>
@@ -3573,28 +3723,62 @@
         <w:t xml:space="preserve"> per month and Mary’s was $1682.00 </w:t>
       </w:r>
       <w:r>
-        <w:t>(R.20: 1-2; A.App. 101-102</w:t>
-      </w:r>
-      <w:r>
-        <w:t xml:space="preserve">). Using 29% </w:t>
+        <w:t xml:space="preserve">(R.20: 1-2; </w:t>
+      </w:r>
+      <w:proofErr w:type="spellStart"/>
+      <w:r>
+        <w:t>A.App</w:t>
+      </w:r>
+      <w:proofErr w:type="spellEnd"/>
+      <w:r>
+        <w:t>. 101-102</w:t>
+      </w:r>
+      <w:r>
+        <w:t>). Using 29% of his gross income because there were three minor children, his child support obligation wo</w:t>
+      </w:r>
+      <w:r>
+        <w:t xml:space="preserve">uld have been 2996.0 per month.  </w:t>
+      </w:r>
+      <w:r>
+        <w:t xml:space="preserve">Although the family support order was $4,000 per month, it, unlike child support, has significant tax implications </w:t>
       </w:r>
       <w:r>
         <w:lastRenderedPageBreak/>
-        <w:t>of his gross income because there were three minor children, his child support obligation wo</w:t>
-      </w:r>
-      <w:r>
-        <w:t xml:space="preserve">uld have been 2996.0 per month.  </w:t>
-      </w:r>
-      <w:r>
-        <w:t xml:space="preserve">Although the family support order was $4,000 per month, it, unlike child support, has significant tax implications because it is deductible to the payer and taxable  recipient. </w:t>
-      </w:r>
-      <w:r>
-        <w:rPr>
-          <w:b/>
-          <w:i/>
-        </w:rPr>
-        <w:t>Vlies v. Brookman</w:t>
-      </w:r>
+        <w:t xml:space="preserve">because it is deductible to the payer and </w:t>
+      </w:r>
+      <w:proofErr w:type="gramStart"/>
+      <w:r>
+        <w:t>taxable  recipient</w:t>
+      </w:r>
+      <w:proofErr w:type="gramEnd"/>
+      <w:r>
+        <w:t xml:space="preserve">. </w:t>
+      </w:r>
+      <w:proofErr w:type="spellStart"/>
+      <w:r>
+        <w:rPr>
+          <w:b/>
+          <w:i/>
+        </w:rPr>
+        <w:t>Vlies</w:t>
+      </w:r>
+      <w:proofErr w:type="spellEnd"/>
+      <w:r>
+        <w:rPr>
+          <w:b/>
+          <w:i/>
+        </w:rPr>
+        <w:t xml:space="preserve"> v. </w:t>
+      </w:r>
+      <w:proofErr w:type="spellStart"/>
+      <w:r>
+        <w:rPr>
+          <w:b/>
+          <w:i/>
+        </w:rPr>
+        <w:t>Brookman</w:t>
+      </w:r>
+      <w:proofErr w:type="spellEnd"/>
       <w:r>
         <w:rPr>
           <w:b/>
@@ -3619,7 +3803,15 @@
         <w:t xml:space="preserve">. </w:t>
       </w:r>
       <w:r>
-        <w:t>2d at 420, 701 N.W.2d at 646. John submitted to the trial court two calculations made using Judge J. Mac Davis’s tax calculation program which illustrate that the family suppor</w:t>
+        <w:t xml:space="preserve">2d at 420, 701 N.W.2d at 646. John submitted to the trial court two calculations made using Judge J. Mac Davis’s tax calculation </w:t>
+      </w:r>
+      <w:proofErr w:type="gramStart"/>
+      <w:r>
+        <w:t>program which</w:t>
+      </w:r>
+      <w:proofErr w:type="gramEnd"/>
+      <w:r>
+        <w:t xml:space="preserve"> illustrate that the family suppor</w:t>
       </w:r>
       <w:r>
         <w:t>t</w:t>
@@ -3634,7 +3826,14 @@
         <w:rPr>
           <w:szCs w:val="26"/>
         </w:rPr>
-        <w:t>(R.27:7</w:t>
+        <w:t>(R.27:</w:t>
+      </w:r>
+      <w:proofErr w:type="gramStart"/>
+      <w:r>
+        <w:rPr>
+          <w:szCs w:val="26"/>
+        </w:rPr>
+        <w:t>7</w:t>
       </w:r>
       <w:r>
         <w:rPr>
@@ -3644,12 +3843,29 @@
         </w:rPr>
         <w:t>&amp;</w:t>
       </w:r>
+      <w:proofErr w:type="gramEnd"/>
       <w:r>
         <w:rPr>
           <w:sz w:val="27"/>
           <w:szCs w:val="27"/>
         </w:rPr>
-        <w:t xml:space="preserve">8; A.App. </w:t>
+        <w:t xml:space="preserve">8; </w:t>
+      </w:r>
+      <w:proofErr w:type="spellStart"/>
+      <w:r>
+        <w:rPr>
+          <w:sz w:val="27"/>
+          <w:szCs w:val="27"/>
+        </w:rPr>
+        <w:t>A.App</w:t>
+      </w:r>
+      <w:proofErr w:type="spellEnd"/>
+      <w:r>
+        <w:rPr>
+          <w:sz w:val="27"/>
+          <w:szCs w:val="27"/>
+        </w:rPr>
+        <w:t xml:space="preserve">. </w:t>
       </w:r>
       <w:r>
         <w:rPr>
@@ -3664,18 +3880,44 @@
         <w:rPr>
           <w:i/>
         </w:rPr>
-        <w:t>de minimus</w:t>
-      </w:r>
+        <w:t xml:space="preserve">de </w:t>
+      </w:r>
+      <w:proofErr w:type="spellStart"/>
+      <w:r>
+        <w:rPr>
+          <w:i/>
+        </w:rPr>
+        <w:t>minimus</w:t>
+      </w:r>
+      <w:proofErr w:type="spellEnd"/>
       <w:r>
         <w:t xml:space="preserve"> and, using the methodology set forth in </w:t>
       </w:r>
-      <w:r>
-        <w:rPr>
-          <w:b/>
-          <w:i/>
-        </w:rPr>
-        <w:t>Vlies v. Brookman</w:t>
-      </w:r>
+      <w:proofErr w:type="spellStart"/>
+      <w:r>
+        <w:rPr>
+          <w:b/>
+          <w:i/>
+        </w:rPr>
+        <w:t>Vlies</w:t>
+      </w:r>
+      <w:proofErr w:type="spellEnd"/>
+      <w:r>
+        <w:rPr>
+          <w:b/>
+          <w:i/>
+        </w:rPr>
+        <w:t xml:space="preserve"> v. </w:t>
+      </w:r>
+      <w:proofErr w:type="spellStart"/>
+      <w:r>
+        <w:rPr>
+          <w:b/>
+          <w:i/>
+        </w:rPr>
+        <w:t>Brookman</w:t>
+      </w:r>
+      <w:proofErr w:type="spellEnd"/>
       <w:r>
         <w:rPr>
           <w:i/>
@@ -3737,6 +3979,7 @@
       <w:r>
         <w:t xml:space="preserve">This is especially true here because the request for modification was triggered by John receiving primary placement of the youngest child of the parties. Now, John is in the position of seeking child support from Mary. </w:t>
       </w:r>
+      <w:proofErr w:type="gramStart"/>
       <w:r>
         <w:rPr>
           <w:i/>
@@ -3778,20 +4021,160 @@
           <w:b/>
           <w:i/>
         </w:rPr>
-        <w:t>Frisch v. Heinrichs</w:t>
-      </w:r>
-      <w:r>
-        <w:t xml:space="preserve">, 2007 WI </w:t>
+        <w:t xml:space="preserve">Frisch v. </w:t>
+      </w:r>
+      <w:proofErr w:type="spellStart"/>
+      <w:r>
+        <w:rPr>
+          <w:b/>
+          <w:i/>
+        </w:rPr>
+        <w:t>Heinrichs</w:t>
+      </w:r>
+      <w:proofErr w:type="spellEnd"/>
+      <w:r>
+        <w:t>, 2007 WI 102, ¶73, 304 Wis.</w:t>
+      </w:r>
+      <w:r>
+        <w:t xml:space="preserve"> </w:t>
+      </w:r>
+      <w:r>
+        <w:t>2d 1, 36, 736 N.W.2d 85, 102</w:t>
+      </w:r>
+      <w:r>
+        <w:fldChar w:fldCharType="begin"/>
+      </w:r>
+      <w:r>
+        <w:instrText xml:space="preserve"> TA \l "</w:instrText>
+      </w:r>
+      <w:r>
+        <w:rPr>
+          <w:b/>
+          <w:i/>
+        </w:rPr>
+        <w:instrText>Frisch v. Heinrichs</w:instrText>
+      </w:r>
+      <w:r>
+        <w:instrText>, 2007 WI 102, ¶73, 304 Wis.2d 1, 36, 736 N.W.2d 85, 102</w:instrText>
+      </w:r>
+      <w:r>
+        <w:instrText xml:space="preserve">" \s "Frisch v. Heinrichs" \c 1 </w:instrText>
+      </w:r>
+      <w:r>
+        <w:fldChar w:fldCharType="end"/>
+      </w:r>
+      <w:r>
+        <w:t xml:space="preserve">, our supreme court noted with approval the following language in </w:t>
+      </w:r>
+      <w:proofErr w:type="spellStart"/>
+      <w:r>
+        <w:rPr>
+          <w:b/>
+          <w:i/>
+        </w:rPr>
+        <w:t>Ondrasek</w:t>
+      </w:r>
+      <w:proofErr w:type="spellEnd"/>
+      <w:r>
+        <w:rPr>
+          <w:b/>
+          <w:i/>
+        </w:rPr>
+        <w:t xml:space="preserve"> v. </w:t>
+      </w:r>
+      <w:proofErr w:type="spellStart"/>
+      <w:r>
+        <w:rPr>
+          <w:b/>
+          <w:i/>
+        </w:rPr>
+        <w:t>Tenneson</w:t>
+      </w:r>
+      <w:proofErr w:type="spellEnd"/>
+      <w:r>
+        <w:rPr>
+          <w:b/>
+          <w:i/>
+        </w:rPr>
+        <w:t>,</w:t>
+      </w:r>
+      <w:r>
+        <w:t xml:space="preserve"> 158 Wis.</w:t>
+      </w:r>
+      <w:r>
+        <w:t xml:space="preserve"> </w:t>
+      </w:r>
+      <w:r>
+        <w:t>2d 690, 696, 462 N.W.2d 910 (Ct. App. 1990)</w:t>
+      </w:r>
+      <w:r>
+        <w:fldChar w:fldCharType="begin"/>
+      </w:r>
+      <w:r>
+        <w:instrText xml:space="preserve"> TA \l "</w:instrText>
+      </w:r>
+      <w:r>
+        <w:rPr>
+          <w:b/>
+          <w:i/>
+        </w:rPr>
+        <w:instrText>Ondrasek v. Tenneson,</w:instrText>
+      </w:r>
+      <w:r>
+        <w:instrText xml:space="preserve"> 158 Wis.2d 690, 696, 462 N.W.2d 910 (Ct. App. 1990)</w:instrText>
+      </w:r>
+      <w:r>
+        <w:instrText xml:space="preserve">" \s "Ondrasek v. Tenneson" \c 1 </w:instrText>
+      </w:r>
+      <w:r>
+        <w:fldChar w:fldCharType="end"/>
+      </w:r>
+      <w:r>
+        <w:t xml:space="preserve">: “The statutory goal of providing for the best interest of </w:t>
       </w:r>
       <w:r>
         <w:lastRenderedPageBreak/>
-        <w:t>102, ¶73, 304 Wis.</w:t>
+        <w:t>the child would be defeated if a party is precluded from seeking child support necessary for the best interest of the child” The trial court’s ruling in this case prevents John from seeking child support for the child now primarily placed with him, which clearly is not in that child’s best interest.</w:t>
+      </w:r>
+      <w:proofErr w:type="gramEnd"/>
+      <w:r>
+        <w:t xml:space="preserve"> He instead is paying Mary child support for two children even though one of them is placed with him.</w:t>
+      </w:r>
+    </w:p>
+    <w:p>
+      <w:pPr>
+        <w:pStyle w:val="Double"/>
+      </w:pPr>
+      <w:r>
+        <w:t>In a case far less drastic than a change of placement, this court refused to prohibit</w:t>
+      </w:r>
+      <w:r>
+        <w:t xml:space="preserve"> a payer from seeking modification of child support because of a change of circumstances, even though the parties had stipulated to a non-modifiable amount of support. </w:t>
+      </w:r>
+      <w:proofErr w:type="spellStart"/>
+      <w:r>
+        <w:rPr>
+          <w:b/>
+          <w:i/>
+        </w:rPr>
+        <w:t>Krieman</w:t>
+      </w:r>
+      <w:proofErr w:type="spellEnd"/>
+      <w:r>
+        <w:rPr>
+          <w:b/>
+          <w:i/>
+        </w:rPr>
+        <w:t xml:space="preserve"> v. Goldberg</w:t>
+      </w:r>
+      <w:r>
+        <w:t>, 214 Wis.</w:t>
       </w:r>
       <w:r>
         <w:t xml:space="preserve"> </w:t>
       </w:r>
       <w:r>
-        <w:t>2d 1, 36, 736 N.W.2d 85, 102</w:t>
+        <w:t>2d 163, 571 N.W.2d 425 (Ct. App. 1997)</w:t>
       </w:r>
       <w:r>
         <w:fldChar w:fldCharType="begin"/>
@@ -3804,40 +4187,425 @@
           <w:b/>
           <w:i/>
         </w:rPr>
-        <w:instrText>Frisch v. Heinrichs</w:instrText>
-      </w:r>
-      <w:r>
-        <w:instrText>, 2007 WI 102, ¶73, 304 Wis.2d 1, 36, 736 N.W.2d 85, 102</w:instrText>
-      </w:r>
-      <w:r>
-        <w:instrText xml:space="preserve">" \s "Frisch v. Heinrichs" \c 1 </w:instrText>
+        <w:instrText>Krieman v. Goldberg</w:instrText>
+      </w:r>
+      <w:r>
+        <w:instrText>, 214 Wis.2d 163, 571 N.W.2d 425 (Ct. App. 1997)</w:instrText>
+      </w:r>
+      <w:r>
+        <w:instrText xml:space="preserve">" \s "Krieman v. Goldberg" \c 1 </w:instrText>
       </w:r>
       <w:r>
         <w:fldChar w:fldCharType="end"/>
       </w:r>
       <w:r>
-        <w:t xml:space="preserve">, our supreme court noted with approval the following language in </w:t>
-      </w:r>
-      <w:r>
-        <w:rPr>
-          <w:b/>
-          <w:i/>
-        </w:rPr>
-        <w:t>Ondrasek v. Tenneson,</w:t>
-      </w:r>
-      <w:r>
-        <w:t xml:space="preserve"> 158 Wis.</w:t>
-      </w:r>
-      <w:r>
+        <w:t>. In that decision, this court stated as follows:</w:t>
+      </w:r>
+    </w:p>
+    <w:p>
+      <w:pPr>
+        <w:pStyle w:val="Quote1"/>
+        <w:rPr>
+          <w:sz w:val="26"/>
+          <w:szCs w:val="26"/>
+        </w:rPr>
+      </w:pPr>
+      <w:r>
+        <w:rPr>
+          <w:sz w:val="26"/>
+          <w:szCs w:val="26"/>
+        </w:rPr>
+        <w:t xml:space="preserve">A stipulation that purports to make child support </w:t>
+      </w:r>
+      <w:proofErr w:type="spellStart"/>
+      <w:r>
+        <w:rPr>
+          <w:sz w:val="26"/>
+          <w:szCs w:val="26"/>
+        </w:rPr>
+        <w:t>nonmodifiable</w:t>
+      </w:r>
+      <w:proofErr w:type="spellEnd"/>
+      <w:r>
+        <w:rPr>
+          <w:sz w:val="26"/>
+          <w:szCs w:val="26"/>
+        </w:rPr>
+        <w:t xml:space="preserve"> and is unlimited as to time could impoverish the </w:t>
+      </w:r>
+      <w:proofErr w:type="spellStart"/>
+      <w:r>
+        <w:rPr>
+          <w:sz w:val="26"/>
+          <w:szCs w:val="26"/>
+        </w:rPr>
+        <w:t>payor</w:t>
+      </w:r>
+      <w:proofErr w:type="spellEnd"/>
+      <w:r>
+        <w:rPr>
+          <w:sz w:val="26"/>
+          <w:szCs w:val="26"/>
+        </w:rPr>
+        <w:t xml:space="preserve"> parent and place him or her in financial jeopardy. A court must consider the vagaries of life and the reality that a specific circumstance may require an adjustment of an agreed-upon level of support, even where the parties have entered into a stipulation agreement</w:t>
+      </w:r>
+      <w:r>
+        <w:rPr>
+          <w:sz w:val="26"/>
+          <w:szCs w:val="26"/>
+        </w:rPr>
+        <w:t xml:space="preserve">. To hold otherwise and subject a </w:t>
+      </w:r>
+      <w:proofErr w:type="spellStart"/>
+      <w:r>
+        <w:rPr>
+          <w:sz w:val="26"/>
+          <w:szCs w:val="26"/>
+        </w:rPr>
+        <w:t>payor</w:t>
+      </w:r>
+      <w:proofErr w:type="spellEnd"/>
+      <w:r>
+        <w:rPr>
+          <w:sz w:val="26"/>
+          <w:szCs w:val="26"/>
+        </w:rPr>
+        <w:t xml:space="preserve"> parent</w:t>
+      </w:r>
+      <w:r>
+        <w:rPr>
+          <w:sz w:val="26"/>
+          <w:szCs w:val="26"/>
+        </w:rPr>
+        <w:t>’</w:t>
+      </w:r>
+      <w:r>
+        <w:rPr>
+          <w:sz w:val="26"/>
+          <w:szCs w:val="26"/>
+        </w:rPr>
+        <w:t>s</w:t>
+      </w:r>
+      <w:r>
+        <w:rPr>
+          <w:sz w:val="26"/>
+          <w:szCs w:val="26"/>
+        </w:rPr>
+        <w:t xml:space="preserve"> financial future, may have</w:t>
+      </w:r>
+      <w:r>
+        <w:rPr>
+          <w:sz w:val="26"/>
+          <w:szCs w:val="26"/>
+        </w:rPr>
+        <w:t xml:space="preserve"> detrimental</w:t>
+      </w:r>
+      <w:r>
+        <w:rPr>
+          <w:sz w:val="26"/>
+          <w:szCs w:val="26"/>
+        </w:rPr>
+        <w:t xml:space="preserve"> effects on the parent/ child relationship and</w:t>
+      </w:r>
+      <w:r>
+        <w:rPr>
+          <w:sz w:val="26"/>
+          <w:szCs w:val="26"/>
+        </w:rPr>
         <w:t xml:space="preserve"> </w:t>
       </w:r>
       <w:r>
-        <w:t>2d 690, 696, 462 N.W.2d 910 (Ct. App. 1990)</w:t>
+        <w:rPr>
+          <w:sz w:val="26"/>
+          <w:szCs w:val="26"/>
+        </w:rPr>
+        <w:t>in this way would ultimately not serve the best interests</w:t>
+      </w:r>
+      <w:r>
+        <w:rPr>
+          <w:sz w:val="26"/>
+          <w:szCs w:val="26"/>
+        </w:rPr>
+        <w:t xml:space="preserve"> </w:t>
+      </w:r>
+      <w:r>
+        <w:rPr>
+          <w:sz w:val="26"/>
+          <w:szCs w:val="26"/>
+        </w:rPr>
+        <w:t>of the child. This case presents a compelling change in a</w:t>
+      </w:r>
+      <w:r>
+        <w:rPr>
+          <w:sz w:val="26"/>
+          <w:szCs w:val="26"/>
+        </w:rPr>
+        <w:t xml:space="preserve"> </w:t>
+      </w:r>
+      <w:proofErr w:type="spellStart"/>
+      <w:r>
+        <w:rPr>
+          <w:sz w:val="26"/>
+          <w:szCs w:val="26"/>
+        </w:rPr>
+        <w:t>payor</w:t>
+      </w:r>
+      <w:proofErr w:type="spellEnd"/>
+      <w:r>
+        <w:rPr>
+          <w:sz w:val="26"/>
+          <w:szCs w:val="26"/>
+        </w:rPr>
+        <w:t xml:space="preserve"> parent's ability to pay child support. We conclude</w:t>
+      </w:r>
+      <w:r>
+        <w:rPr>
+          <w:sz w:val="26"/>
+          <w:szCs w:val="26"/>
+        </w:rPr>
+        <w:t xml:space="preserve"> </w:t>
+      </w:r>
+      <w:r>
+        <w:rPr>
+          <w:sz w:val="26"/>
+          <w:szCs w:val="26"/>
+        </w:rPr>
+        <w:t>that the absolute stipulation agreement, with no time</w:t>
+      </w:r>
+      <w:r>
+        <w:rPr>
+          <w:sz w:val="26"/>
+          <w:szCs w:val="26"/>
+        </w:rPr>
+        <w:t xml:space="preserve"> </w:t>
+      </w:r>
+      <w:r>
+        <w:rPr>
+          <w:sz w:val="26"/>
+          <w:szCs w:val="26"/>
+        </w:rPr>
+        <w:t>limitation or opportunity for review, is against public</w:t>
+      </w:r>
+      <w:r>
+        <w:rPr>
+          <w:sz w:val="26"/>
+          <w:szCs w:val="26"/>
+        </w:rPr>
+        <w:t xml:space="preserve"> </w:t>
+      </w:r>
+      <w:r>
+        <w:rPr>
+          <w:sz w:val="26"/>
+          <w:szCs w:val="26"/>
+        </w:rPr>
+        <w:t>policy. Goldberg is not estopped by the stipulation from</w:t>
+      </w:r>
+      <w:r>
+        <w:rPr>
+          <w:sz w:val="26"/>
+          <w:szCs w:val="26"/>
+        </w:rPr>
+        <w:t xml:space="preserve"> </w:t>
+      </w:r>
+      <w:r>
+        <w:rPr>
+          <w:sz w:val="26"/>
+          <w:szCs w:val="26"/>
+        </w:rPr>
+        <w:t>seeking a modification of his support obligations due to</w:t>
+      </w:r>
+      <w:r>
+        <w:rPr>
+          <w:sz w:val="26"/>
+          <w:szCs w:val="26"/>
+        </w:rPr>
+        <w:t xml:space="preserve"> </w:t>
+      </w:r>
+      <w:r>
+        <w:rPr>
+          <w:sz w:val="26"/>
+          <w:szCs w:val="26"/>
+        </w:rPr>
+        <w:t>a material change in circumstances.</w:t>
+      </w:r>
+    </w:p>
+    <w:p>
+      <w:pPr>
+        <w:pStyle w:val="Endquote"/>
+      </w:pPr>
+      <w:r>
+        <w:rPr>
+          <w:b/>
+          <w:i/>
+        </w:rPr>
+        <w:t>Id</w:t>
+      </w:r>
+      <w:r>
+        <w:t>.</w:t>
       </w:r>
       <w:r>
         <w:fldChar w:fldCharType="begin"/>
       </w:r>
       <w:r>
+        <w:instrText xml:space="preserve"> TA \s "Krieman v. Goldberg" </w:instrText>
+      </w:r>
+      <w:r>
+        <w:fldChar w:fldCharType="end"/>
+      </w:r>
+      <w:r>
+        <w:t xml:space="preserve"> </w:t>
+      </w:r>
+      <w:proofErr w:type="gramStart"/>
+      <w:r>
+        <w:t>at</w:t>
+      </w:r>
+      <w:proofErr w:type="gramEnd"/>
+      <w:r>
+        <w:t xml:space="preserve"> 178, 571 N.W.2d at 432.</w:t>
+      </w:r>
+    </w:p>
+    <w:p>
+      <w:pPr>
+        <w:pStyle w:val="Double"/>
+      </w:pPr>
+      <w:r>
+        <w:lastRenderedPageBreak/>
+        <w:t xml:space="preserve">In this case, preventing </w:t>
+      </w:r>
+      <w:r>
+        <w:t>John</w:t>
+      </w:r>
+      <w:r>
+        <w:t xml:space="preserve"> from seeking a reduction in his</w:t>
+      </w:r>
+      <w:r>
+        <w:t xml:space="preserve"> </w:t>
+      </w:r>
+      <w:r>
+        <w:t>family support while he takes on the expense of primary placement</w:t>
+      </w:r>
+      <w:r>
+        <w:t xml:space="preserve"> </w:t>
+      </w:r>
+      <w:r>
+        <w:t>of one of the parties' children deprives him of consideration of</w:t>
+      </w:r>
+      <w:r>
+        <w:t xml:space="preserve"> Mary’</w:t>
+      </w:r>
+      <w:r>
+        <w:t>s child support obligation toward him, and does not ultimately</w:t>
+      </w:r>
+      <w:r>
+        <w:t xml:space="preserve"> </w:t>
+      </w:r>
+      <w:r>
+        <w:t xml:space="preserve">serve the best interests of that child. It is beyond dispute that a substantial change in circumstances occurred which would allow revision of the family support order absent application of estoppel. In this case, the parties never contemplated that one of the children </w:t>
+      </w:r>
+      <w:r>
+        <w:t>would be living with Jo</w:t>
+      </w:r>
+      <w:r>
+        <w:t xml:space="preserve">hn. Further, </w:t>
+      </w:r>
+      <w:r>
+        <w:t>Mary</w:t>
+      </w:r>
+      <w:r>
+        <w:t xml:space="preserve"> has exercised no placement since 2007 with the child now placed with </w:t>
+      </w:r>
+      <w:r>
+        <w:t>Jo</w:t>
+      </w:r>
+      <w:r>
+        <w:t xml:space="preserve">hn. (R.36: 10-11). That made the change of placement of one of the children a substantial change of circumstances in </w:t>
+      </w:r>
+      <w:proofErr w:type="spellStart"/>
+      <w:r>
+        <w:rPr>
+          <w:b/>
+          <w:i/>
+        </w:rPr>
+        <w:t>Jalovec</w:t>
+      </w:r>
+      <w:proofErr w:type="spellEnd"/>
+      <w:r>
+        <w:rPr>
+          <w:b/>
+          <w:i/>
+        </w:rPr>
+        <w:t xml:space="preserve"> v. </w:t>
+      </w:r>
+      <w:proofErr w:type="spellStart"/>
+      <w:r>
+        <w:rPr>
+          <w:b/>
+          <w:i/>
+        </w:rPr>
+        <w:t>Jalovec</w:t>
+      </w:r>
+      <w:proofErr w:type="spellEnd"/>
+      <w:r>
+        <w:rPr>
+          <w:b/>
+          <w:i/>
+        </w:rPr>
+        <w:fldChar w:fldCharType="begin"/>
+      </w:r>
+      <w:r>
+        <w:instrText xml:space="preserve"> TA \s "Jalovec v. Jalovec" </w:instrText>
+      </w:r>
+      <w:r>
+        <w:rPr>
+          <w:b/>
+          <w:i/>
+        </w:rPr>
+        <w:fldChar w:fldCharType="end"/>
+      </w:r>
+      <w:r>
+        <w:rPr>
+          <w:b/>
+          <w:i/>
+        </w:rPr>
+        <w:t>,</w:t>
+      </w:r>
+      <w:r>
+        <w:t xml:space="preserve"> 2007 WI A</w:t>
+      </w:r>
+      <w:r>
+        <w:t xml:space="preserve">pp. 2006, </w:t>
+      </w:r>
+      <w:proofErr w:type="gramStart"/>
+      <w:r>
+        <w:t>¶</w:t>
+      </w:r>
+      <w:proofErr w:type="gramEnd"/>
+      <w:r>
+        <w:t>3</w:t>
+      </w:r>
+      <w:r>
+        <w:t xml:space="preserve">. Indeed, in </w:t>
+      </w:r>
+      <w:r>
+        <w:rPr>
+          <w:b/>
+          <w:i/>
+        </w:rPr>
+        <w:t>Motte v. Motte</w:t>
+      </w:r>
+      <w:r>
+        <w:t>, 207 WI App. 111, 300 Wis.</w:t>
+      </w:r>
+      <w:r>
+        <w:t xml:space="preserve"> </w:t>
+      </w:r>
+      <w:r>
+        <w:t>2d 621, 731 N.W.2d 294</w:t>
+      </w:r>
+      <w:r>
+        <w:fldChar w:fldCharType="begin"/>
+      </w:r>
+      <w:r>
         <w:instrText xml:space="preserve"> TA \l "</w:instrText>
       </w:r>
       <w:r>
@@ -3845,19 +4613,22 @@
           <w:b/>
           <w:i/>
         </w:rPr>
-        <w:instrText>Ondrasek v. Tenneson,</w:instrText>
-      </w:r>
-      <w:r>
-        <w:instrText xml:space="preserve"> 158 Wis.2d 690, 696, 462 N.W.2d 910 (Ct. App. 1990)</w:instrText>
-      </w:r>
-      <w:r>
-        <w:instrText xml:space="preserve">" \s "Ondrasek v. Tenneson" \c 1 </w:instrText>
+        <w:instrText>Motte v. Motte</w:instrText>
+      </w:r>
+      <w:r>
+        <w:instrText>, 207 WI App. 111, 300 Wis.2d 621, 731 N.W.2d 294</w:instrText>
+      </w:r>
+      <w:r>
+        <w:instrText xml:space="preserve">" \s "Motte v. Motte" \c 1 </w:instrText>
       </w:r>
       <w:r>
         <w:fldChar w:fldCharType="end"/>
       </w:r>
       <w:r>
-        <w:t>: “The statutory goal of providing for the best interest of the child would be defeated if a party is precluded from seeking child support necessary for the best interest of the child” The trial court’s ruling in this case prevents John from seeking child support for the child now primarily placed with him, which clearly is not in that child’s best interest. He instead is paying Mary child support for two children even though one of them is placed with him.</w:t>
+        <w:t xml:space="preserve"> (rev. denied), this court found that even where a former husband had stipulated that a change in placement would not diminish his support obligation, this provision was unenforceable in the context of a child support credit</w:t>
+      </w:r>
+      <w:r>
+        <w:t xml:space="preserve"> when a child came to live with him.</w:t>
       </w:r>
     </w:p>
     <w:p>
@@ -3865,434 +4636,53 @@
         <w:pStyle w:val="Double"/>
       </w:pPr>
       <w:r>
-        <w:t>In a case far less drastic than a change of placement, this court refused to prohibit</w:t>
-      </w:r>
-      <w:r>
-        <w:t xml:space="preserve"> a payer from seeking modification of child support because of a change of circumstances, even though the parties had stipulated to a non-modifiable amount of support. </w:t>
-      </w:r>
-      <w:r>
-        <w:rPr>
-          <w:b/>
-          <w:i/>
-        </w:rPr>
-        <w:t>Krieman v. Goldberg</w:t>
-      </w:r>
-      <w:r>
-        <w:t>, 214 Wis.</w:t>
-      </w:r>
-      <w:r>
+        <w:t>To invoke estoppel, Mary must show the following:</w:t>
+      </w:r>
+    </w:p>
+    <w:p>
+      <w:pPr>
+        <w:pStyle w:val="Quote1"/>
+        <w:rPr>
+          <w:sz w:val="26"/>
+          <w:szCs w:val="26"/>
+        </w:rPr>
+      </w:pPr>
+      <w:r>
+        <w:rPr>
+          <w:sz w:val="26"/>
+          <w:szCs w:val="26"/>
+        </w:rPr>
+        <w:t>[T]hat both parties entered into the stipulation freely</w:t>
+      </w:r>
+      <w:r>
+        <w:rPr>
+          <w:sz w:val="26"/>
+          <w:szCs w:val="26"/>
+        </w:rPr>
         <w:t xml:space="preserve"> </w:t>
       </w:r>
       <w:r>
-        <w:t>2d 163, 571 N.W.2d 425 (Ct. App. 1997)</w:t>
-      </w:r>
-      <w:r>
-        <w:fldChar w:fldCharType="begin"/>
-      </w:r>
-      <w:r>
-        <w:instrText xml:space="preserve"> TA \l "</w:instrText>
-      </w:r>
-      <w:r>
-        <w:rPr>
-          <w:b/>
-          <w:i/>
-        </w:rPr>
-        <w:instrText>Krieman v. Goldberg</w:instrText>
-      </w:r>
-      <w:r>
-        <w:instrText>, 214 Wis.2d 163, 571 N.W.2d 425 (Ct. App. 1997)</w:instrText>
-      </w:r>
-      <w:r>
-        <w:instrText xml:space="preserve">" \s "Krieman v. Goldberg" \c 1 </w:instrText>
-      </w:r>
-      <w:r>
-        <w:fldChar w:fldCharType="end"/>
-      </w:r>
-      <w:r>
-        <w:t>. In that decision, this court stated as follows:</w:t>
-      </w:r>
-    </w:p>
-    <w:p>
-      <w:pPr>
-        <w:pStyle w:val="Quote"/>
-        <w:rPr>
-          <w:sz w:val="26"/>
-          <w:szCs w:val="26"/>
-        </w:rPr>
-      </w:pPr>
-      <w:r>
-        <w:rPr>
-          <w:sz w:val="26"/>
-          <w:szCs w:val="26"/>
-        </w:rPr>
-        <w:t>A stipulation that purports to make child support nonmodifiable and is unlimited as to time could impoverish the payor parent and place him or her in financial jeopardy. A court must consider the vagaries of life and the reality that a specific circumstance may require an adjustment of an agreed-upon level of support, even where the parties have entered into a stipulation agreement</w:t>
-      </w:r>
-      <w:r>
-        <w:rPr>
-          <w:sz w:val="26"/>
-          <w:szCs w:val="26"/>
-        </w:rPr>
-        <w:t>. To hold otherwise and subject a payor parent</w:t>
-      </w:r>
-      <w:r>
-        <w:rPr>
-          <w:sz w:val="26"/>
-          <w:szCs w:val="26"/>
-        </w:rPr>
-        <w:t>’</w:t>
-      </w:r>
-      <w:r>
-        <w:rPr>
-          <w:sz w:val="26"/>
-          <w:szCs w:val="26"/>
-        </w:rPr>
-        <w:t>s</w:t>
-      </w:r>
-      <w:r>
-        <w:rPr>
-          <w:sz w:val="26"/>
-          <w:szCs w:val="26"/>
-        </w:rPr>
-        <w:t xml:space="preserve"> financial future, may have</w:t>
-      </w:r>
-      <w:r>
-        <w:rPr>
-          <w:sz w:val="26"/>
-          <w:szCs w:val="26"/>
-        </w:rPr>
-        <w:t xml:space="preserve"> detrimental</w:t>
-      </w:r>
-      <w:r>
-        <w:rPr>
-          <w:sz w:val="26"/>
-          <w:szCs w:val="26"/>
-        </w:rPr>
-        <w:t xml:space="preserve"> effects on the parent/ child relationship and</w:t>
-      </w:r>
-      <w:r>
-        <w:rPr>
-          <w:sz w:val="26"/>
-          <w:szCs w:val="26"/>
-        </w:rPr>
-        <w:t xml:space="preserve"> </w:t>
-      </w:r>
-      <w:r>
-        <w:rPr>
-          <w:sz w:val="26"/>
-          <w:szCs w:val="26"/>
-        </w:rPr>
-        <w:t>in this way would ultimately not serve the best interests</w:t>
-      </w:r>
-      <w:r>
-        <w:rPr>
-          <w:sz w:val="26"/>
-          <w:szCs w:val="26"/>
-        </w:rPr>
-        <w:t xml:space="preserve"> </w:t>
-      </w:r>
-      <w:r>
-        <w:rPr>
-          <w:sz w:val="26"/>
-          <w:szCs w:val="26"/>
-        </w:rPr>
-        <w:t>of the child. This case presents a compelling change in a</w:t>
-      </w:r>
-      <w:r>
-        <w:rPr>
-          <w:sz w:val="26"/>
-          <w:szCs w:val="26"/>
-        </w:rPr>
-        <w:t xml:space="preserve"> </w:t>
-      </w:r>
-      <w:r>
-        <w:rPr>
-          <w:sz w:val="26"/>
-          <w:szCs w:val="26"/>
-        </w:rPr>
-        <w:t>payor parent's ability to pay child support. We conclude</w:t>
-      </w:r>
-      <w:r>
-        <w:rPr>
-          <w:sz w:val="26"/>
-          <w:szCs w:val="26"/>
-        </w:rPr>
-        <w:t xml:space="preserve"> </w:t>
-      </w:r>
-      <w:r>
-        <w:rPr>
-          <w:sz w:val="26"/>
-          <w:szCs w:val="26"/>
-        </w:rPr>
-        <w:t>that the absolute stipulation agreement, with no time</w:t>
-      </w:r>
-      <w:r>
-        <w:rPr>
-          <w:sz w:val="26"/>
-          <w:szCs w:val="26"/>
-        </w:rPr>
-        <w:t xml:space="preserve"> </w:t>
-      </w:r>
-      <w:r>
-        <w:rPr>
-          <w:sz w:val="26"/>
-          <w:szCs w:val="26"/>
-        </w:rPr>
-        <w:t>limitation or opportunity for review, is against public</w:t>
-      </w:r>
-      <w:r>
-        <w:rPr>
-          <w:sz w:val="26"/>
-          <w:szCs w:val="26"/>
-        </w:rPr>
-        <w:t xml:space="preserve"> </w:t>
-      </w:r>
-      <w:r>
-        <w:rPr>
-          <w:sz w:val="26"/>
-          <w:szCs w:val="26"/>
-        </w:rPr>
-        <w:t xml:space="preserve">policy. </w:t>
-      </w:r>
-      <w:r>
-        <w:rPr>
-          <w:sz w:val="26"/>
-          <w:szCs w:val="26"/>
-        </w:rPr>
-        <w:lastRenderedPageBreak/>
-        <w:t>Goldberg is not estopped by the stipulation from</w:t>
-      </w:r>
-      <w:r>
-        <w:rPr>
-          <w:sz w:val="26"/>
-          <w:szCs w:val="26"/>
-        </w:rPr>
-        <w:t xml:space="preserve"> </w:t>
-      </w:r>
-      <w:r>
-        <w:rPr>
-          <w:sz w:val="26"/>
-          <w:szCs w:val="26"/>
-        </w:rPr>
-        <w:t>seeking a modification of his support obligations due to</w:t>
-      </w:r>
-      <w:r>
-        <w:rPr>
-          <w:sz w:val="26"/>
-          <w:szCs w:val="26"/>
-        </w:rPr>
-        <w:t xml:space="preserve"> </w:t>
-      </w:r>
-      <w:r>
-        <w:rPr>
-          <w:sz w:val="26"/>
-          <w:szCs w:val="26"/>
-        </w:rPr>
-        <w:t>a material change in circumstances.</w:t>
-      </w:r>
-    </w:p>
-    <w:p>
-      <w:pPr>
-        <w:pStyle w:val="Endquote"/>
-      </w:pPr>
-      <w:r>
-        <w:rPr>
-          <w:b/>
-          <w:i/>
-        </w:rPr>
-        <w:t>Id</w:t>
-      </w:r>
-      <w:r>
-        <w:t>.</w:t>
-      </w:r>
-      <w:r>
-        <w:fldChar w:fldCharType="begin"/>
-      </w:r>
-      <w:r>
-        <w:instrText xml:space="preserve"> TA \s "Krieman v. Goldberg" </w:instrText>
-      </w:r>
-      <w:r>
-        <w:fldChar w:fldCharType="end"/>
-      </w:r>
-      <w:r>
-        <w:t xml:space="preserve"> at 178, 571 N.W.2d at 432.</w:t>
-      </w:r>
-    </w:p>
-    <w:p>
-      <w:pPr>
-        <w:pStyle w:val="Double"/>
-      </w:pPr>
-      <w:r>
-        <w:t xml:space="preserve">In this case, preventing </w:t>
-      </w:r>
-      <w:r>
-        <w:t>John</w:t>
-      </w:r>
-      <w:r>
-        <w:t xml:space="preserve"> from seeking a reduction in his</w:t>
-      </w:r>
-      <w:r>
-        <w:t xml:space="preserve"> </w:t>
-      </w:r>
-      <w:r>
-        <w:t>family support while he takes on the expense of primary placement</w:t>
-      </w:r>
-      <w:r>
-        <w:t xml:space="preserve"> </w:t>
-      </w:r>
-      <w:r>
-        <w:t>of one of the parties' children deprives him of consideration of</w:t>
-      </w:r>
-      <w:r>
-        <w:t xml:space="preserve"> Mary’</w:t>
-      </w:r>
-      <w:r>
-        <w:t>s child support obligation toward him, and does not ultimately</w:t>
-      </w:r>
-      <w:r>
-        <w:t xml:space="preserve"> </w:t>
-      </w:r>
-      <w:r>
-        <w:t xml:space="preserve">serve the best interests of that child. It is beyond dispute that a substantial change in circumstances occurred which would allow revision of the family support order absent application of estoppel. In this case, the parties never contemplated that one of the children </w:t>
-      </w:r>
-      <w:r>
-        <w:t>would be living with Jo</w:t>
-      </w:r>
-      <w:r>
-        <w:t xml:space="preserve">hn. Further, </w:t>
-      </w:r>
-      <w:r>
-        <w:t>Mary</w:t>
-      </w:r>
-      <w:r>
-        <w:t xml:space="preserve"> has exercised no placement since 2007 with the child now placed with </w:t>
-      </w:r>
-      <w:r>
-        <w:t>Jo</w:t>
-      </w:r>
-      <w:r>
-        <w:t xml:space="preserve">hn. (R.36: 10-11). That made the change of placement of one of the children a substantial change of circumstances in </w:t>
-      </w:r>
-      <w:r>
-        <w:rPr>
-          <w:b/>
-          <w:i/>
-        </w:rPr>
-        <w:t>Jalovec v. Jalovec</w:t>
-      </w:r>
-      <w:r>
-        <w:rPr>
-          <w:b/>
-          <w:i/>
-        </w:rPr>
-        <w:fldChar w:fldCharType="begin"/>
-      </w:r>
-      <w:r>
-        <w:instrText xml:space="preserve"> TA \s "Jalovec v. Jalovec" </w:instrText>
-      </w:r>
-      <w:r>
-        <w:rPr>
-          <w:b/>
-          <w:i/>
-        </w:rPr>
-        <w:fldChar w:fldCharType="end"/>
-      </w:r>
-      <w:r>
-        <w:rPr>
-          <w:b/>
-          <w:i/>
-        </w:rPr>
-        <w:t>,</w:t>
-      </w:r>
-      <w:r>
-        <w:t xml:space="preserve"> 2007 WI A</w:t>
-      </w:r>
-      <w:r>
-        <w:t>pp. 2006, ¶3</w:t>
-      </w:r>
-      <w:r>
-        <w:t xml:space="preserve">. Indeed, in </w:t>
-      </w:r>
-      <w:r>
-        <w:rPr>
-          <w:b/>
-          <w:i/>
-        </w:rPr>
-        <w:t>Motte v. Motte</w:t>
-      </w:r>
-      <w:r>
-        <w:t>, 207 WI App. 111, 300 Wis.</w:t>
-      </w:r>
-      <w:r>
-        <w:t xml:space="preserve"> </w:t>
-      </w:r>
-      <w:r>
-        <w:t>2d 621, 731 N.W.2d 294</w:t>
-      </w:r>
-      <w:r>
-        <w:fldChar w:fldCharType="begin"/>
-      </w:r>
-      <w:r>
-        <w:instrText xml:space="preserve"> TA \l "</w:instrText>
-      </w:r>
-      <w:r>
-        <w:rPr>
-          <w:b/>
-          <w:i/>
-        </w:rPr>
-        <w:instrText>Motte v. Motte</w:instrText>
-      </w:r>
-      <w:r>
-        <w:instrText>, 207 WI App. 111, 300 Wis.2d 621, 731 N.W.2d 294</w:instrText>
-      </w:r>
-      <w:r>
-        <w:instrText xml:space="preserve">" \s "Motte v. Motte" \c 1 </w:instrText>
-      </w:r>
-      <w:r>
-        <w:fldChar w:fldCharType="end"/>
-      </w:r>
-      <w:r>
-        <w:t xml:space="preserve"> (rev. denied), this court found that even where a former husband had stipulated that a change in placement would not diminish his support obligation, this provision was unenforceable in the context of a child support credit</w:t>
-      </w:r>
-      <w:r>
-        <w:t xml:space="preserve"> when a child came to live with him.</w:t>
-      </w:r>
-    </w:p>
-    <w:p>
-      <w:pPr>
-        <w:pStyle w:val="Double"/>
-      </w:pPr>
-      <w:r>
-        <w:t>To invoke estoppel, Mary must show the following:</w:t>
-      </w:r>
-    </w:p>
-    <w:p>
-      <w:pPr>
-        <w:pStyle w:val="Quote"/>
-        <w:rPr>
-          <w:sz w:val="26"/>
-          <w:szCs w:val="26"/>
-        </w:rPr>
-      </w:pPr>
-      <w:r>
-        <w:rPr>
-          <w:sz w:val="26"/>
-          <w:szCs w:val="26"/>
-        </w:rPr>
-        <w:t>[T]hat both parties entered into the stipulation freely</w:t>
-      </w:r>
-      <w:r>
-        <w:rPr>
-          <w:sz w:val="26"/>
-          <w:szCs w:val="26"/>
-        </w:rPr>
-        <w:t xml:space="preserve"> </w:t>
-      </w:r>
-      <w:r>
-        <w:rPr>
-          <w:sz w:val="26"/>
-          <w:szCs w:val="26"/>
-        </w:rPr>
-        <w:t>and knowingly, that the overall settlement is fair and equitable and not illegal or against public policy, and that one party subsequently seeks to be released from [its] terms ... on the grounds that the court could not have entered the order it did-Without the parties' agreement.</w:t>
+        <w:rPr>
+          <w:sz w:val="26"/>
+          <w:szCs w:val="26"/>
+        </w:rPr>
+        <w:t xml:space="preserve">and knowingly, that the overall settlement is </w:t>
+      </w:r>
+      <w:proofErr w:type="gramStart"/>
+      <w:r>
+        <w:rPr>
+          <w:sz w:val="26"/>
+          <w:szCs w:val="26"/>
+        </w:rPr>
+        <w:t>fair and equitable</w:t>
+      </w:r>
+      <w:proofErr w:type="gramEnd"/>
+      <w:r>
+        <w:rPr>
+          <w:sz w:val="26"/>
+          <w:szCs w:val="26"/>
+        </w:rPr>
+        <w:t xml:space="preserve"> and not illegal or against public policy, and that one party subsequently seeks to be released from [its] terms ... on the grounds that the court could not have entered the order it did-Without the parties' agreement.</w:t>
       </w:r>
     </w:p>
     <w:p>
@@ -4300,78 +4690,115 @@
         <w:pStyle w:val="Double"/>
         <w:ind w:firstLine="0"/>
       </w:pPr>
-      <w:r>
-        <w:rPr>
-          <w:b/>
-          <w:i/>
-        </w:rPr>
+      <w:proofErr w:type="spellStart"/>
+      <w:r>
+        <w:rPr>
+          <w:b/>
+          <w:i/>
+        </w:rPr>
+        <w:t>Rintelman</w:t>
+      </w:r>
+      <w:proofErr w:type="spellEnd"/>
+      <w:r>
+        <w:rPr>
+          <w:b/>
+          <w:i/>
+        </w:rPr>
+        <w:t xml:space="preserve"> v. </w:t>
+      </w:r>
+      <w:proofErr w:type="spellStart"/>
+      <w:r>
+        <w:rPr>
+          <w:b/>
+          <w:i/>
+        </w:rPr>
+        <w:t>Rintelman</w:t>
+      </w:r>
+      <w:proofErr w:type="spellEnd"/>
+      <w:r>
+        <w:t>, 118 Wis.</w:t>
+      </w:r>
+      <w:r>
+        <w:t xml:space="preserve"> </w:t>
+      </w:r>
+      <w:r>
+        <w:t>2d 587, 596, 348 N.W.2d 498 (1984)</w:t>
+      </w:r>
+      <w:r>
+        <w:fldChar w:fldCharType="begin"/>
+      </w:r>
+      <w:r>
+        <w:instrText xml:space="preserve"> TA \l "</w:instrText>
+      </w:r>
+      <w:r>
+        <w:rPr>
+          <w:b/>
+          <w:i/>
+        </w:rPr>
+        <w:instrText>Rintelman v. Rintelman</w:instrText>
+      </w:r>
+      <w:r>
+        <w:instrText>, 118 Wis.2d 587, 596, 348 N.W.2d 498 (1984)</w:instrText>
+      </w:r>
+      <w:r>
+        <w:instrText xml:space="preserve">" \s "Rintelman v. Rintelman" \c 1 </w:instrText>
+      </w:r>
+      <w:r>
+        <w:fldChar w:fldCharType="end"/>
+      </w:r>
+      <w:r>
+        <w:t xml:space="preserve">. </w:t>
+      </w:r>
+    </w:p>
+    <w:p>
+      <w:pPr>
+        <w:pStyle w:val="Double"/>
+      </w:pPr>
+      <w:r>
+        <w:t xml:space="preserve">In the present case, the analysis turns on whether it is against public policy for family support to be </w:t>
+      </w:r>
+      <w:proofErr w:type="spellStart"/>
+      <w:r>
+        <w:t>nonmodifiable</w:t>
+      </w:r>
+      <w:proofErr w:type="spellEnd"/>
+      <w:r>
+        <w:t xml:space="preserve">. At minimum, the child support component of the family </w:t>
+      </w:r>
+      <w:r>
         <w:lastRenderedPageBreak/>
-        <w:t>Rintelman v. Rintelman</w:t>
-      </w:r>
-      <w:r>
-        <w:t>, 118 Wis.</w:t>
-      </w:r>
-      <w:r>
-        <w:t xml:space="preserve"> </w:t>
-      </w:r>
-      <w:r>
-        <w:t>2d 587, 596, 348 N.W.2d 498 (1984)</w:t>
-      </w:r>
-      <w:r>
-        <w:fldChar w:fldCharType="begin"/>
-      </w:r>
-      <w:r>
-        <w:instrText xml:space="preserve"> TA \l "</w:instrText>
-      </w:r>
-      <w:r>
-        <w:rPr>
-          <w:b/>
-          <w:i/>
-        </w:rPr>
-        <w:instrText>Rintelman v. Rintelman</w:instrText>
-      </w:r>
-      <w:r>
-        <w:instrText>, 118 Wis.2d 587, 596, 348 N.W.2d 498 (1984)</w:instrText>
-      </w:r>
-      <w:r>
-        <w:instrText xml:space="preserve">" \s "Rintelman v. Rintelman" \c 1 </w:instrText>
-      </w:r>
-      <w:r>
-        <w:fldChar w:fldCharType="end"/>
-      </w:r>
-      <w:r>
-        <w:t xml:space="preserve">. </w:t>
-      </w:r>
+        <w:t>support award must be modifiable for the policy reasons set forth above. In this case, where, after tax considerations, virtually all of the family support is child support, the entire amount of family support should be modifiable.</w:t>
+      </w:r>
+    </w:p>
+    <w:p>
+      <w:pPr>
+        <w:pStyle w:val="Roman"/>
+      </w:pPr>
+      <w:bookmarkStart w:id="6" w:name="_Toc447180605"/>
+      <w:r>
+        <w:t>II.</w:t>
+      </w:r>
+      <w:r>
+        <w:tab/>
+      </w:r>
+      <w:r>
+        <w:t xml:space="preserve">The Trial Court Erred When it </w:t>
+      </w:r>
+      <w:proofErr w:type="gramStart"/>
+      <w:r>
+        <w:t>Failed</w:t>
+      </w:r>
+      <w:proofErr w:type="gramEnd"/>
+      <w:r>
+        <w:t xml:space="preserve"> to Reallocate the Dependency Exemptions and Reassign Responsibility for Health Insurance and Payment of Health Expenses Despite a Substantial Change in Circumstances.</w:t>
+      </w:r>
+      <w:bookmarkEnd w:id="6"/>
     </w:p>
     <w:p>
       <w:pPr>
         <w:pStyle w:val="Double"/>
       </w:pPr>
       <w:r>
-        <w:t>In the present case, the analysis turns on whether it is against public policy for family support to be nonmodifiable. At minimum, the child support component of the family support award must be modifiable for the policy reasons set forth above. In this case, where, after tax considerations, virtually all of the family support is child support, the entire amount of family support should be modifiable.</w:t>
-      </w:r>
-    </w:p>
-    <w:p>
-      <w:pPr>
-        <w:pStyle w:val="Roman"/>
-      </w:pPr>
-      <w:bookmarkStart w:id="7" w:name="_Toc447180605"/>
-      <w:r>
-        <w:t>II.</w:t>
-      </w:r>
-      <w:r>
-        <w:tab/>
-      </w:r>
-      <w:r>
-        <w:t>The Trial Court Erred When it Failed to Reallocate the Dependency Exemptions and Reassign Responsibility for Health Insurance and Payment of Health Expenses Despite a Substantial Change in Circumstances.</w:t>
-      </w:r>
-      <w:bookmarkEnd w:id="7"/>
-    </w:p>
-    <w:p>
-      <w:pPr>
-        <w:pStyle w:val="Double"/>
-      </w:pPr>
-      <w:r>
         <w:t xml:space="preserve">When John moved for modification of his family support payments, he also sought reallocation of the dependency exemptions for the children, and reassignment of responsibility for health insurance and uninsured </w:t>
       </w:r>
       <w:r>
@@ -4384,7 +4811,31 @@
         <w:t>motion</w:t>
       </w:r>
       <w:r>
-        <w:t xml:space="preserve"> hearing (R.27; A.App. 130-137), and in a reply brief filed after the hearing. (R.31; A.App. 138-146). Nonetheless, the trial court failed to address either request in its order, simply stating "petitioner's motion is d</w:t>
+        <w:t xml:space="preserve"> hearing (R.27; </w:t>
+      </w:r>
+      <w:proofErr w:type="spellStart"/>
+      <w:r>
+        <w:t>A.App</w:t>
+      </w:r>
+      <w:proofErr w:type="spellEnd"/>
+      <w:r>
+        <w:t xml:space="preserve">. 130-137), and in a reply brief filed after the hearing. (R.31; </w:t>
+      </w:r>
+      <w:proofErr w:type="spellStart"/>
+      <w:r>
+        <w:t>A.App</w:t>
+      </w:r>
+      <w:proofErr w:type="spellEnd"/>
+      <w:r>
+        <w:t xml:space="preserve">. 138-146). Nonetheless, the trial court failed to address either request in its order, simply </w:t>
+      </w:r>
+      <w:proofErr w:type="gramStart"/>
+      <w:r>
+        <w:t>stating</w:t>
+      </w:r>
+      <w:proofErr w:type="gramEnd"/>
+      <w:r>
+        <w:t xml:space="preserve"> "petitioner's motion is d</w:t>
       </w:r>
       <w:r>
         <w:t>enied," after addressing only Jo</w:t>
@@ -4403,11 +4854,11 @@
         <w:footnoteReference w:id="5"/>
       </w:r>
       <w:r>
-        <w:t xml:space="preserve"> the trial court's failure to address </w:t>
+        <w:t xml:space="preserve"> the trial court's failure to address these portions of the Judgment of Divorce constitutes an erroneous exercise of discretion. This court should remand this </w:t>
       </w:r>
       <w:r>
         <w:lastRenderedPageBreak/>
-        <w:t xml:space="preserve">these portions of the Judgment of Divorce constitutes an erroneous exercise of discretion. This court should remand this case to the trial court with instructions that its rule on these additional requests by John. </w:t>
+        <w:t xml:space="preserve">case to the trial court with instructions that its rule on these additional requests by John. </w:t>
       </w:r>
     </w:p>
     <w:p>
@@ -4493,8 +4944,33 @@
           <w:b/>
           <w:i/>
         </w:rPr>
-        <w:t>, Jalovec v. Jalovec</w:t>
-      </w:r>
+        <w:t xml:space="preserve">, </w:t>
+      </w:r>
+      <w:proofErr w:type="spellStart"/>
+      <w:r>
+        <w:rPr>
+          <w:b/>
+          <w:i/>
+        </w:rPr>
+        <w:t>Jalovec</w:t>
+      </w:r>
+      <w:proofErr w:type="spellEnd"/>
+      <w:r>
+        <w:rPr>
+          <w:b/>
+          <w:i/>
+        </w:rPr>
+        <w:t xml:space="preserve"> v. </w:t>
+      </w:r>
+      <w:proofErr w:type="spellStart"/>
+      <w:r>
+        <w:rPr>
+          <w:b/>
+          <w:i/>
+        </w:rPr>
+        <w:t>Jalovec</w:t>
+      </w:r>
+      <w:proofErr w:type="spellEnd"/>
       <w:r>
         <w:rPr>
           <w:i/>
@@ -4537,7 +5013,7 @@
       <w:pPr>
         <w:pStyle w:val="Center"/>
       </w:pPr>
-      <w:bookmarkStart w:id="8" w:name="_Toc447180606"/>
+      <w:bookmarkStart w:id="7" w:name="_Toc447180606"/>
     </w:p>
     <w:p>
       <w:pPr>
@@ -4546,25 +5022,7 @@
       <w:r>
         <w:t>Conclusion</w:t>
       </w:r>
-      <w:bookmarkEnd w:id="8"/>
-    </w:p>
-    <w:p>
-      <w:pPr>
-        <w:pStyle w:val="Double"/>
-        <w:spacing w:before="0"/>
-        <w:ind w:firstLine="0"/>
-        <w:jc w:val="center"/>
-        <w:rPr>
-          <w:b/>
-        </w:rPr>
-      </w:pPr>
-      <w:r>
-        <w:rPr>
-          <w:b/>
-          <w:highlight w:val="yellow"/>
-        </w:rPr>
-        <w:t>What’s this?</w:t>
-      </w:r>
+      <w:bookmarkEnd w:id="7"/>
     </w:p>
     <w:p>
       <w:pPr>
@@ -4608,20 +5066,21 @@
         </w:rPr>
         <w:t xml:space="preserve">the </w:t>
       </w:r>
+      <w:proofErr w:type="gramStart"/>
       <w:r>
         <w:rPr>
           <w:sz w:val="27"/>
           <w:szCs w:val="27"/>
         </w:rPr>
-        <w:t xml:space="preserve">family support </w:t>
-      </w:r>
+        <w:t>family support modification issue</w:t>
+      </w:r>
+      <w:proofErr w:type="gramEnd"/>
       <w:r>
         <w:rPr>
           <w:sz w:val="27"/>
           <w:szCs w:val="27"/>
         </w:rPr>
-        <w:lastRenderedPageBreak/>
-        <w:t xml:space="preserve">modification issue, </w:t>
+        <w:t xml:space="preserve">, </w:t>
       </w:r>
       <w:r>
         <w:rPr>
@@ -4702,7 +5161,15 @@
         <w:t>Dat</w:t>
       </w:r>
       <w:r>
-        <w:t>ed this 31st day of March, 2016</w:t>
+        <w:t xml:space="preserve">ed this 31st day of </w:t>
+      </w:r>
+      <w:proofErr w:type="gramStart"/>
+      <w:r>
+        <w:t>March,</w:t>
+      </w:r>
+      <w:proofErr w:type="gramEnd"/>
+      <w:r>
+        <w:t xml:space="preserve"> 2016</w:t>
       </w:r>
       <w:r>
         <w:t>.</w:t>
@@ -4722,6 +5189,7 @@
         <w:outlineLvl w:val="0"/>
       </w:pPr>
       <w:r>
+        <w:lastRenderedPageBreak/>
         <w:t>Respectfully submitted,</w:t>
       </w:r>
     </w:p>
@@ -4830,7 +5298,7 @@
       <w:pPr>
         <w:pStyle w:val="Center"/>
       </w:pPr>
-      <w:bookmarkStart w:id="9" w:name="_Toc447180607"/>
+      <w:bookmarkStart w:id="8" w:name="_Toc447180607"/>
       <w:r>
         <w:lastRenderedPageBreak/>
         <w:t>CERTIFICATION</w:t>
@@ -4838,103 +5306,75 @@
       <w:r>
         <w:t xml:space="preserve"> AS TO FORM/LENGTH</w:t>
       </w:r>
-      <w:bookmarkEnd w:id="9"/>
+      <w:bookmarkEnd w:id="8"/>
+    </w:p>
+    <w:p>
+      <w:pPr>
+        <w:spacing w:line="240" w:lineRule="auto"/>
+      </w:pPr>
+    </w:p>
+    <w:p>
+      <w:pPr>
+        <w:pStyle w:val="Double"/>
+      </w:pPr>
+      <w:r>
+        <w:tab/>
+      </w:r>
+      <w:r>
+        <w:t>I hereby certify that this brief conforms to the rules contained in § 809.19(8</w:t>
+      </w:r>
+      <w:proofErr w:type="gramStart"/>
+      <w:r>
+        <w:t>)(</w:t>
+      </w:r>
+      <w:proofErr w:type="gramEnd"/>
+      <w:r>
+        <w:t>b) and (c) for a brief produced with a proportional serif font. The length of this brief is 3,151 words.</w:t>
+      </w:r>
+    </w:p>
+    <w:p>
+      <w:pPr>
+        <w:spacing w:line="240" w:lineRule="auto"/>
+      </w:pPr>
+    </w:p>
+    <w:p>
+      <w:pPr>
+        <w:pStyle w:val="Center"/>
+        <w:spacing w:before="0" w:line="240" w:lineRule="auto"/>
+      </w:pPr>
+      <w:r>
+        <w:t>CERTIFICATE OF COMPLIANCE</w:t>
+      </w:r>
+      <w:r>
+        <w:br/>
+        <w:t>WITH RULE 809.19(12)</w:t>
+      </w:r>
+    </w:p>
+    <w:p>
+      <w:pPr>
+        <w:pStyle w:val="Double"/>
+      </w:pPr>
+      <w:r>
+        <w:t>I hereby certify that I have submitted an electronic copy of this brief, excluding the appendix, if any, which complies with the requirements of § 809.19(12). I further certify that this electronic brief is identical in content and format to the printed form of the brief filed on or after this date.</w:t>
+      </w:r>
+    </w:p>
+    <w:p>
+      <w:pPr>
+        <w:pStyle w:val="Double"/>
+      </w:pPr>
+      <w:r>
+        <w:t>A copy of this certificate has been served with the paper copies of this brief filed with the court and served on all opposing parties.</w:t>
+      </w:r>
+    </w:p>
+    <w:p>
+      <w:pPr>
+        <w:spacing w:line="240" w:lineRule="auto"/>
+      </w:pPr>
     </w:p>
     <w:p>
       <w:pPr>
         <w:pStyle w:val="Double"/>
         <w:spacing w:before="0"/>
-        <w:ind w:firstLine="0"/>
-        <w:jc w:val="center"/>
-        <w:rPr>
-          <w:b/>
-        </w:rPr>
-      </w:pPr>
-      <w:r>
-        <w:rPr>
-          <w:b/>
-          <w:highlight w:val="yellow"/>
-        </w:rPr>
-        <w:t>What’s this?</w:t>
-      </w:r>
-    </w:p>
-    <w:p>
-      <w:pPr>
-        <w:spacing w:line="240" w:lineRule="auto"/>
-      </w:pPr>
-    </w:p>
-    <w:p>
-      <w:pPr>
-        <w:pStyle w:val="Double"/>
-      </w:pPr>
-      <w:r>
-        <w:tab/>
-      </w:r>
-      <w:r>
-        <w:t>I hereby certify that this brief conforms to the rules contained in § 809.19(8)(b) and (c) for a brief produced with a proportional serif font. The length of this brief is 3,151 words.</w:t>
-      </w:r>
-    </w:p>
-    <w:p>
-      <w:pPr>
-        <w:spacing w:line="240" w:lineRule="auto"/>
-      </w:pPr>
-    </w:p>
-    <w:p>
-      <w:pPr>
-        <w:pStyle w:val="Center"/>
-        <w:spacing w:before="0" w:line="240" w:lineRule="auto"/>
-      </w:pPr>
-      <w:r>
-        <w:t>CERTIFICATE OF COMPLIANCE</w:t>
-      </w:r>
-      <w:r>
-        <w:br/>
-        <w:t>WITH RULE 809.19(12)</w:t>
-      </w:r>
-    </w:p>
-    <w:p>
-      <w:pPr>
-        <w:pStyle w:val="Double"/>
-        <w:spacing w:before="0"/>
-        <w:ind w:firstLine="0"/>
-        <w:jc w:val="center"/>
-        <w:rPr>
-          <w:b/>
-        </w:rPr>
-      </w:pPr>
-      <w:r>
-        <w:rPr>
-          <w:b/>
-          <w:highlight w:val="yellow"/>
-        </w:rPr>
-        <w:t>What’s this?</w:t>
-      </w:r>
-    </w:p>
-    <w:p>
-      <w:pPr>
-        <w:pStyle w:val="Double"/>
-      </w:pPr>
-      <w:r>
-        <w:t>I hereby certify that I have submitted an electronic copy of this brief, excluding the appendix, if any, which complies with the requirements of § 809.19(12). I further certify that this electronic brief is identical in content and format to the printed form of the brief filed on or after this date.</w:t>
-      </w:r>
-    </w:p>
-    <w:p>
-      <w:pPr>
-        <w:pStyle w:val="Double"/>
-      </w:pPr>
-      <w:r>
-        <w:t>A copy of this certificate has been served with the paper copies of this brief filed with the court and served on all opposing parties.</w:t>
-      </w:r>
-    </w:p>
-    <w:p>
-      <w:pPr>
-        <w:spacing w:line="240" w:lineRule="auto"/>
-      </w:pPr>
-    </w:p>
-    <w:p>
-      <w:pPr>
-        <w:pStyle w:val="Double"/>
-        <w:spacing w:before="0"/>
         <w:rPr>
           <w:szCs w:val="26"/>
         </w:rPr>
@@ -4956,7 +5396,21 @@
         <w:rPr>
           <w:szCs w:val="26"/>
         </w:rPr>
-        <w:t xml:space="preserve"> day of March, 2016</w:t>
+        <w:t xml:space="preserve"> day of </w:t>
+      </w:r>
+      <w:proofErr w:type="gramStart"/>
+      <w:r>
+        <w:rPr>
+          <w:szCs w:val="26"/>
+        </w:rPr>
+        <w:t>March,</w:t>
+      </w:r>
+      <w:proofErr w:type="gramEnd"/>
+      <w:r>
+        <w:rPr>
+          <w:szCs w:val="26"/>
+        </w:rPr>
+        <w:t xml:space="preserve"> 2016</w:t>
       </w:r>
       <w:r>
         <w:rPr>
@@ -5191,25 +5645,27 @@
           <w:sz w:val="36"/>
         </w:rPr>
         <w:lastRenderedPageBreak/>
-        <w:t>A P P E N D I X</w:t>
-      </w:r>
-    </w:p>
-    <w:p>
-      <w:pPr>
-        <w:pStyle w:val="Double"/>
-        <w:spacing w:before="0"/>
-        <w:ind w:firstLine="0"/>
-        <w:jc w:val="center"/>
-        <w:rPr>
-          <w:b/>
-        </w:rPr>
-      </w:pPr>
-      <w:r>
-        <w:rPr>
-          <w:b/>
-          <w:highlight w:val="yellow"/>
-        </w:rPr>
-        <w:t>What’s this?</w:t>
+        <w:t xml:space="preserve">A P </w:t>
+      </w:r>
+      <w:proofErr w:type="spellStart"/>
+      <w:r>
+        <w:rPr>
+          <w:b/>
+          <w:bCs/>
+          <w:iCs/>
+          <w:sz w:val="36"/>
+        </w:rPr>
+        <w:t>P</w:t>
+      </w:r>
+      <w:proofErr w:type="spellEnd"/>
+      <w:r>
+        <w:rPr>
+          <w:b/>
+          <w:bCs/>
+          <w:iCs/>
+          <w:sz w:val="36"/>
+        </w:rPr>
+        <w:t xml:space="preserve"> E N D I X</w:t>
       </w:r>
     </w:p>
     <w:p>
@@ -5284,25 +5740,23 @@
           <w:b/>
           <w:sz w:val="36"/>
         </w:rPr>
-        <w:t>A P P E N D I X</w:t>
-      </w:r>
-    </w:p>
-    <w:p>
-      <w:pPr>
-        <w:pStyle w:val="Double"/>
-        <w:spacing w:before="0"/>
-        <w:ind w:firstLine="0"/>
-        <w:jc w:val="center"/>
-        <w:rPr>
-          <w:b/>
-        </w:rPr>
-      </w:pPr>
-      <w:r>
-        <w:rPr>
-          <w:b/>
-          <w:highlight w:val="yellow"/>
-        </w:rPr>
-        <w:t>What’s this?</w:t>
+        <w:t xml:space="preserve">A P </w:t>
+      </w:r>
+      <w:proofErr w:type="spellStart"/>
+      <w:r>
+        <w:rPr>
+          <w:b/>
+          <w:sz w:val="36"/>
+        </w:rPr>
+        <w:t>P</w:t>
+      </w:r>
+      <w:proofErr w:type="spellEnd"/>
+      <w:r>
+        <w:rPr>
+          <w:b/>
+          <w:sz w:val="36"/>
+        </w:rPr>
+        <w:t xml:space="preserve"> E N D I X</w:t>
       </w:r>
     </w:p>
     <w:p>
@@ -5416,32 +5870,21 @@
       </w:r>
     </w:p>
     <w:p>
-      <w:pPr>
-        <w:pStyle w:val="Double"/>
-        <w:spacing w:before="0"/>
-        <w:ind w:firstLine="0"/>
-        <w:jc w:val="center"/>
-        <w:rPr>
-          <w:b/>
-        </w:rPr>
-      </w:pPr>
-      <w:r>
-        <w:rPr>
-          <w:b/>
-          <w:highlight w:val="yellow"/>
-        </w:rPr>
-        <w:t>What’s this?</w:t>
-      </w:r>
-    </w:p>
-    <w:p/>
+      <w:bookmarkStart w:id="9" w:name="_GoBack"/>
+      <w:bookmarkEnd w:id="9"/>
+    </w:p>
     <w:p>
       <w:pPr>
         <w:spacing w:line="240" w:lineRule="auto"/>
       </w:pPr>
       <w:r>
         <w:tab/>
+      </w:r>
+      <w:proofErr w:type="gramStart"/>
+      <w:r>
         <w:t>I hereby certify that filed with this brief, either as a separate document or as a part of this brief, is an appendix that complies with § 809.19(2)(a) and that contains, at a minimum: (1) a table of contents; (2) the findings or opinion of the circuit court; and (3) portions of the record essential to an understanding of the issues raised, including oral or written rulings or decisions showing the circuit court's reasoning regarding those issues.</w:t>
       </w:r>
+      <w:proofErr w:type="gramEnd"/>
     </w:p>
     <w:p>
       <w:pPr>
@@ -5468,11 +5911,15 @@
       </w:pPr>
       <w:r>
         <w:tab/>
+      </w:r>
+      <w:proofErr w:type="gramStart"/>
+      <w:r>
         <w:t>I further certify that if the record is required by law to be confidential, the portions of the record included in the appendix are reproduced using first names and last initials instead of full names of persons, specifically including juveniles and parents of juveniles, with a notation that the portions of the record have been so reproduced to preserve confidentiality and with approp</w:t>
       </w:r>
       <w:r>
         <w:t>riate references to the record.</w:t>
       </w:r>
+      <w:proofErr w:type="gramEnd"/>
     </w:p>
     <w:p>
       <w:pPr>
@@ -5490,7 +5937,15 @@
         <w:tab/>
       </w:r>
       <w:r>
-        <w:t>Dated this 31st day of March, 2016</w:t>
+        <w:t xml:space="preserve">Dated this 31st day of </w:t>
+      </w:r>
+      <w:proofErr w:type="gramStart"/>
+      <w:r>
+        <w:t>March,</w:t>
+      </w:r>
+      <w:proofErr w:type="gramEnd"/>
+      <w:r>
+        <w:t xml:space="preserve"> 2016</w:t>
       </w:r>
       <w:r>
         <w:t>.</w:t>
@@ -5846,7 +6301,7 @@
         <w:rStyle w:val="PageNumber"/>
         <w:noProof/>
       </w:rPr>
-      <w:t>100</w:t>
+      <w:t>13</w:t>
     </w:r>
     <w:r>
       <w:rPr>
@@ -5941,7 +6396,31 @@
         <w:footnoteRef/>
       </w:r>
       <w:r>
-        <w:t xml:space="preserve"> 2005 Act 443 renumbered and amended the section title and subsecs. (1) to(4) as §767.511</w:t>
+        <w:t xml:space="preserve"> </w:t>
+      </w:r>
+      <w:proofErr w:type="gramStart"/>
+      <w:r>
+        <w:t>2005</w:t>
+      </w:r>
+      <w:proofErr w:type="gramEnd"/>
+      <w:r>
+        <w:t xml:space="preserve"> Act 443 renumbered and amended the section title and </w:t>
+      </w:r>
+      <w:proofErr w:type="spellStart"/>
+      <w:r>
+        <w:t>subsecs</w:t>
+      </w:r>
+      <w:proofErr w:type="spellEnd"/>
+      <w:r>
+        <w:t xml:space="preserve">. (1) </w:t>
+      </w:r>
+      <w:proofErr w:type="gramStart"/>
+      <w:r>
+        <w:t>to(</w:t>
+      </w:r>
+      <w:proofErr w:type="gramEnd"/>
+      <w:r>
+        <w:t>4) as §767.511</w:t>
       </w:r>
       <w:r>
         <w:fldChar w:fldCharType="begin"/>
@@ -5959,7 +6438,15 @@
         <w:fldChar w:fldCharType="end"/>
       </w:r>
       <w:r>
-        <w:t xml:space="preserve"> (title), (1) to (4); renumbered and amended subsec. (4m) as §767.513</w:t>
+        <w:t xml:space="preserve"> (title), (1) to (4); renumbered and amended </w:t>
+      </w:r>
+      <w:proofErr w:type="spellStart"/>
+      <w:r>
+        <w:t>subsec</w:t>
+      </w:r>
+      <w:proofErr w:type="spellEnd"/>
+      <w:r>
+        <w:t>. (4m) as §767.513</w:t>
       </w:r>
       <w:r>
         <w:fldChar w:fldCharType="begin"/>
@@ -5976,8 +6463,21 @@
       <w:r>
         <w:fldChar w:fldCharType="end"/>
       </w:r>
-      <w:r>
-        <w:t>; and renumbered and amended subsecs. (5) to (7) as §767.511(5) to (7).</w:t>
+      <w:proofErr w:type="gramStart"/>
+      <w:r>
+        <w:t>;</w:t>
+      </w:r>
+      <w:proofErr w:type="gramEnd"/>
+      <w:r>
+        <w:t xml:space="preserve"> and renumbered and amended </w:t>
+      </w:r>
+      <w:proofErr w:type="spellStart"/>
+      <w:r>
+        <w:t>subsecs</w:t>
+      </w:r>
+      <w:proofErr w:type="spellEnd"/>
+      <w:r>
+        <w:t>. (5) to (7) as §767.511(5) to (7).</w:t>
       </w:r>
       <w:r>
         <w:fldChar w:fldCharType="begin"/>
@@ -6007,7 +6507,15 @@
         <w:footnoteRef/>
       </w:r>
       <w:r>
-        <w:t xml:space="preserve"> Chapter DWD 40 was renumbered to chapter DCF 150 under s. 13.92(4)(b)1., Stats., Register November 2008 No. 635.</w:t>
+        <w:t xml:space="preserve"> Chapter DWD 40 was renumbered to chapter DCF 150 under s. 13.92(4</w:t>
+      </w:r>
+      <w:proofErr w:type="gramStart"/>
+      <w:r>
+        <w:t>)(</w:t>
+      </w:r>
+      <w:proofErr w:type="gramEnd"/>
+      <w:r>
+        <w:t>b)1., Stats., Register November 2008 No. 635.</w:t>
       </w:r>
     </w:p>
   </w:footnote>
@@ -6022,7 +6530,15 @@
         <w:footnoteRef/>
       </w:r>
       <w:r>
-        <w:t xml:space="preserve"> 2005 Act 443 renumbere</w:t>
+        <w:t xml:space="preserve"> </w:t>
+      </w:r>
+      <w:proofErr w:type="gramStart"/>
+      <w:r>
+        <w:t>2005</w:t>
+      </w:r>
+      <w:proofErr w:type="gramEnd"/>
+      <w:r>
+        <w:t xml:space="preserve"> Act 443 renumbere</w:t>
       </w:r>
       <w:r>
         <w:t>d and amended the section as §767.56</w:t>
@@ -6147,7 +6663,15 @@
         <w:t xml:space="preserve"> </w:t>
       </w:r>
       <w:r>
-        <w:t>2d 508, 526-27, 453 N.W.2d 374 (Ct. App. 1990) (a provision in a divorce judgment awarding the income tax dependency exemption for a minor child is an aspect of child support), and Wis. Stat. §767.725(4m)(b)</w:t>
+        <w:t>2d 508, 526-27, 453 N.W.2d 374 (Ct. App. 1990) (a provision in a divorce judgment awarding the income tax dependency exemption for a minor child is an aspect of child support), and Wis. Stat. §767.725(4m</w:t>
+      </w:r>
+      <w:proofErr w:type="gramStart"/>
+      <w:r>
+        <w:t>)(</w:t>
+      </w:r>
+      <w:proofErr w:type="gramEnd"/>
+      <w:r>
+        <w:t>b)</w:t>
       </w:r>
       <w:r>
         <w:fldChar w:fldCharType="begin"/>
@@ -7079,11 +7603,15 @@
   </w:style>
   <w:style w:type="character" w:default="1" w:styleId="DefaultParagraphFont">
     <w:name w:val="Default Paragraph Font"/>
+    <w:uiPriority w:val="1"/>
     <w:semiHidden/>
+    <w:unhideWhenUsed/>
   </w:style>
   <w:style w:type="table" w:default="1" w:styleId="TableNormal">
     <w:name w:val="Normal Table"/>
+    <w:uiPriority w:val="99"/>
     <w:semiHidden/>
+    <w:unhideWhenUsed/>
     <w:tblPr>
       <w:tblInd w:w="0" w:type="dxa"/>
       <w:tblCellMar>
@@ -7096,7 +7624,9 @@
   </w:style>
   <w:style w:type="numbering" w:default="1" w:styleId="NoList">
     <w:name w:val="No List"/>
+    <w:uiPriority w:val="99"/>
     <w:semiHidden/>
+    <w:unhideWhenUsed/>
   </w:style>
   <w:style w:type="paragraph" w:customStyle="1" w:styleId="Double">
     <w:name w:val="Double"/>
@@ -7202,8 +7732,8 @@
       <w:caps/>
     </w:rPr>
   </w:style>
-  <w:style w:type="paragraph" w:customStyle="1" w:styleId="Quote">
-    <w:name w:val="Quote"/>
+  <w:style w:type="paragraph" w:customStyle="1" w:styleId="Quote1">
+    <w:name w:val="Quote1"/>
     <w:aliases w:val="q"/>
     <w:basedOn w:val="Normal"/>
     <w:rsid w:val="00623D93"/>
@@ -7800,7 +8330,7 @@
 </file>
 
 <file path=customXml/itemProps1.xml><?xml version="1.0" encoding="utf-8"?>
-<ds:datastoreItem xmlns:ds="http://schemas.openxmlformats.org/officeDocument/2006/customXml" ds:itemID="{0B0D75E7-E030-4936-B914-7DCB62AD3777}">
+<ds:datastoreItem xmlns:ds="http://schemas.openxmlformats.org/officeDocument/2006/customXml" ds:itemID="{96D4A9C9-9D3F-4CD6-ACEB-257BC5D422D4}">
   <ds:schemaRefs>
     <ds:schemaRef ds:uri="http://schemas.openxmlformats.org/officeDocument/2006/bibliography"/>
   </ds:schemaRefs>

</xml_diff>